<commit_message>
Adding Experiment 2 and 3 to the report.
</commit_message>
<xml_diff>
--- a/Analog_First_Project_Report.docx
+++ b/Analog_First_Project_Report.docx
@@ -341,6 +341,69 @@
                 <w:sz w:val="32"/>
                 <w:szCs w:val="32"/>
               </w:rPr>
+              <w:t>Abdel-Rahman Hesham Mohamed Desoky</w:t>
+            </w:r>
+          </w:p>
+          <w:p>
+            <w:pPr>
+              <w:spacing w:after="0" w:line="240" w:lineRule="auto"/>
+              <w:rPr>
+                <w:rFonts w:asciiTheme="majorBidi" w:eastAsia="Times New Roman" w:hAnsiTheme="majorBidi" w:cstheme="majorBidi"/>
+                <w:color w:val="C00000"/>
+                <w:sz w:val="32"/>
+                <w:szCs w:val="32"/>
+                <w:rtl/>
+              </w:rPr>
+            </w:pPr>
+          </w:p>
+          <w:p>
+            <w:pPr>
+              <w:spacing w:after="0" w:line="240" w:lineRule="auto"/>
+              <w:rPr>
+                <w:rFonts w:asciiTheme="majorBidi" w:eastAsia="Times New Roman" w:hAnsiTheme="majorBidi" w:cstheme="majorBidi"/>
+                <w:color w:val="C00000"/>
+                <w:sz w:val="32"/>
+                <w:szCs w:val="32"/>
+              </w:rPr>
+            </w:pPr>
+            <w:r>
+              <w:rPr>
+                <w:rFonts w:asciiTheme="majorBidi" w:eastAsia="Times New Roman" w:hAnsiTheme="majorBidi" w:cstheme="majorBidi"/>
+                <w:color w:val="C00000"/>
+                <w:sz w:val="32"/>
+                <w:szCs w:val="32"/>
+              </w:rPr>
+              <w:t>Mostafa Mohamed Abdel-Azeem Hassanen</w:t>
+            </w:r>
+          </w:p>
+          <w:p>
+            <w:pPr>
+              <w:spacing w:after="0" w:line="240" w:lineRule="auto"/>
+              <w:rPr>
+                <w:rFonts w:asciiTheme="majorBidi" w:eastAsia="Times New Roman" w:hAnsiTheme="majorBidi" w:cstheme="majorBidi"/>
+                <w:color w:val="C00000"/>
+                <w:sz w:val="32"/>
+                <w:szCs w:val="32"/>
+              </w:rPr>
+            </w:pPr>
+          </w:p>
+          <w:p>
+            <w:pPr>
+              <w:spacing w:after="0" w:line="240" w:lineRule="auto"/>
+              <w:rPr>
+                <w:rFonts w:asciiTheme="majorBidi" w:eastAsia="Times New Roman" w:hAnsiTheme="majorBidi" w:cstheme="majorBidi"/>
+                <w:color w:val="C00000"/>
+                <w:sz w:val="32"/>
+                <w:szCs w:val="32"/>
+              </w:rPr>
+            </w:pPr>
+            <w:r>
+              <w:rPr>
+                <w:rFonts w:asciiTheme="majorBidi" w:eastAsia="Times New Roman" w:hAnsiTheme="majorBidi" w:cstheme="majorBidi"/>
+                <w:color w:val="C00000"/>
+                <w:sz w:val="32"/>
+                <w:szCs w:val="32"/>
+              </w:rPr>
               <w:t>Ahmed Abdel-Hakeem Abdel-Salam Ali</w:t>
             </w:r>
           </w:p>
@@ -373,68 +436,6 @@
                 <w:szCs w:val="32"/>
               </w:rPr>
               <w:t>Ahmed Kamel Mohamed Abdel-Gelel</w:t>
-            </w:r>
-          </w:p>
-          <w:p>
-            <w:pPr>
-              <w:spacing w:after="0" w:line="240" w:lineRule="auto"/>
-              <w:rPr>
-                <w:rFonts w:asciiTheme="majorBidi" w:eastAsia="Times New Roman" w:hAnsiTheme="majorBidi" w:cstheme="majorBidi"/>
-                <w:color w:val="C00000"/>
-                <w:sz w:val="32"/>
-                <w:szCs w:val="32"/>
-              </w:rPr>
-            </w:pPr>
-          </w:p>
-          <w:p>
-            <w:pPr>
-              <w:spacing w:after="0" w:line="240" w:lineRule="auto"/>
-              <w:rPr>
-                <w:rFonts w:asciiTheme="majorBidi" w:eastAsia="Times New Roman" w:hAnsiTheme="majorBidi" w:cstheme="majorBidi"/>
-                <w:color w:val="C00000"/>
-                <w:sz w:val="32"/>
-                <w:szCs w:val="32"/>
-              </w:rPr>
-            </w:pPr>
-            <w:r>
-              <w:rPr>
-                <w:rFonts w:asciiTheme="majorBidi" w:eastAsia="Times New Roman" w:hAnsiTheme="majorBidi" w:cstheme="majorBidi"/>
-                <w:color w:val="C00000"/>
-                <w:sz w:val="32"/>
-                <w:szCs w:val="32"/>
-              </w:rPr>
-              <w:t>Abdel-Rahman Hesham Mohamed Desoky</w:t>
-            </w:r>
-          </w:p>
-          <w:p>
-            <w:pPr>
-              <w:spacing w:after="0" w:line="240" w:lineRule="auto"/>
-              <w:rPr>
-                <w:rFonts w:asciiTheme="majorBidi" w:eastAsia="Times New Roman" w:hAnsiTheme="majorBidi" w:cstheme="majorBidi"/>
-                <w:color w:val="C00000"/>
-                <w:sz w:val="32"/>
-                <w:szCs w:val="32"/>
-              </w:rPr>
-            </w:pPr>
-          </w:p>
-          <w:p>
-            <w:pPr>
-              <w:spacing w:after="0" w:line="240" w:lineRule="auto"/>
-              <w:rPr>
-                <w:rFonts w:asciiTheme="majorBidi" w:eastAsia="Times New Roman" w:hAnsiTheme="majorBidi" w:cstheme="majorBidi"/>
-                <w:color w:val="C00000"/>
-                <w:sz w:val="32"/>
-                <w:szCs w:val="32"/>
-              </w:rPr>
-            </w:pPr>
-            <w:r>
-              <w:rPr>
-                <w:rFonts w:asciiTheme="majorBidi" w:eastAsia="Times New Roman" w:hAnsiTheme="majorBidi" w:cstheme="majorBidi"/>
-                <w:color w:val="C00000"/>
-                <w:sz w:val="32"/>
-                <w:szCs w:val="32"/>
-              </w:rPr>
-              <w:t>Mostafa Mohamed Abdel Azeem Hassanen</w:t>
             </w:r>
           </w:p>
           <w:p>
@@ -549,6 +550,15 @@
               </w:rPr>
               <w:t>2001</w:t>
             </w:r>
+            <w:r>
+              <w:rPr>
+                <w:rFonts w:asciiTheme="majorBidi" w:eastAsia="Times New Roman" w:hAnsiTheme="majorBidi" w:cstheme="majorBidi"/>
+                <w:color w:val="C00000"/>
+                <w:sz w:val="32"/>
+                <w:szCs w:val="32"/>
+              </w:rPr>
+              <w:t>1950</w:t>
+            </w:r>
           </w:p>
           <w:p>
             <w:pPr>
@@ -612,7 +622,7 @@
                 <w:sz w:val="32"/>
                 <w:szCs w:val="32"/>
               </w:rPr>
-              <w:t>20011950</w:t>
+              <w:t>2001</w:t>
             </w:r>
           </w:p>
           <w:p>
@@ -1244,31 +1254,7 @@
           <w:u w:val="single"/>
         </w:rPr>
         <w:lastRenderedPageBreak/>
-        <w:t xml:space="preserve">Double Sideband </w:t>
-      </w:r>
-      <w:r>
-        <w:rPr>
-          <w:rFonts w:asciiTheme="majorBidi" w:hAnsiTheme="majorBidi" w:cstheme="majorBidi"/>
-          <w:b/>
-          <w:bCs/>
-          <w:color w:val="002060"/>
-          <w:sz w:val="28"/>
-          <w:szCs w:val="28"/>
-          <w:u w:val="single"/>
-        </w:rPr>
-        <w:t>Transmitted</w:t>
-      </w:r>
-      <w:r>
-        <w:rPr>
-          <w:rFonts w:asciiTheme="majorBidi" w:hAnsiTheme="majorBidi" w:cstheme="majorBidi"/>
-          <w:b/>
-          <w:bCs/>
-          <w:color w:val="002060"/>
-          <w:sz w:val="28"/>
-          <w:szCs w:val="28"/>
-          <w:u w:val="single"/>
-        </w:rPr>
-        <w:t xml:space="preserve"> Carrier</w:t>
+        <w:t>Double Sideband Transmitted Carrier</w:t>
       </w:r>
       <w:r>
         <w:rPr>
@@ -1485,31 +1471,7 @@
           <w:szCs w:val="28"/>
           <w:u w:val="single"/>
         </w:rPr>
-        <w:t xml:space="preserve"> Detection of Double Sideband </w:t>
-      </w:r>
-      <w:r>
-        <w:rPr>
-          <w:rFonts w:asciiTheme="majorBidi" w:hAnsiTheme="majorBidi" w:cstheme="majorBidi"/>
-          <w:b/>
-          <w:bCs/>
-          <w:color w:val="002060"/>
-          <w:sz w:val="28"/>
-          <w:szCs w:val="28"/>
-          <w:u w:val="single"/>
-        </w:rPr>
-        <w:t>Transmitted</w:t>
-      </w:r>
-      <w:r>
-        <w:rPr>
-          <w:rFonts w:asciiTheme="majorBidi" w:hAnsiTheme="majorBidi" w:cstheme="majorBidi"/>
-          <w:b/>
-          <w:bCs/>
-          <w:color w:val="002060"/>
-          <w:sz w:val="28"/>
-          <w:szCs w:val="28"/>
-          <w:u w:val="single"/>
-        </w:rPr>
-        <w:t xml:space="preserve"> Carrier:</w:t>
+        <w:t xml:space="preserve"> Detection of Double Sideband Transmitted Carrier:</w:t>
       </w:r>
     </w:p>
     <w:p>
@@ -2572,31 +2534,7 @@
           <w:u w:val="single"/>
         </w:rPr>
         <w:lastRenderedPageBreak/>
-        <w:t>Frequency Shift and SNR=</w:t>
-      </w:r>
-      <w:r>
-        <w:rPr>
-          <w:rFonts w:asciiTheme="majorBidi" w:hAnsiTheme="majorBidi" w:cstheme="majorBidi"/>
-          <w:b/>
-          <w:bCs/>
-          <w:color w:val="002060"/>
-          <w:sz w:val="32"/>
-          <w:szCs w:val="32"/>
-          <w:u w:val="single"/>
-        </w:rPr>
-        <w:t>1</w:t>
-      </w:r>
-      <w:r>
-        <w:rPr>
-          <w:rFonts w:asciiTheme="majorBidi" w:hAnsiTheme="majorBidi" w:cstheme="majorBidi"/>
-          <w:b/>
-          <w:bCs/>
-          <w:color w:val="002060"/>
-          <w:sz w:val="32"/>
-          <w:szCs w:val="32"/>
-          <w:u w:val="single"/>
-        </w:rPr>
-        <w:t>0:</w:t>
+        <w:t>Frequency Shift and SNR=10:</w:t>
       </w:r>
     </w:p>
     <w:p>
@@ -2795,31 +2733,7 @@
           <w:u w:val="single"/>
         </w:rPr>
         <w:lastRenderedPageBreak/>
-        <w:t>Frequency Shift and SNR=</w:t>
-      </w:r>
-      <w:r>
-        <w:rPr>
-          <w:rFonts w:asciiTheme="majorBidi" w:hAnsiTheme="majorBidi" w:cstheme="majorBidi"/>
-          <w:b/>
-          <w:bCs/>
-          <w:color w:val="002060"/>
-          <w:sz w:val="32"/>
-          <w:szCs w:val="32"/>
-          <w:u w:val="single"/>
-        </w:rPr>
-        <w:t>3</w:t>
-      </w:r>
-      <w:r>
-        <w:rPr>
-          <w:rFonts w:asciiTheme="majorBidi" w:hAnsiTheme="majorBidi" w:cstheme="majorBidi"/>
-          <w:b/>
-          <w:bCs/>
-          <w:color w:val="002060"/>
-          <w:sz w:val="32"/>
-          <w:szCs w:val="32"/>
-          <w:u w:val="single"/>
-        </w:rPr>
-        <w:t>0:</w:t>
+        <w:t>Frequency Shift and SNR=30:</w:t>
       </w:r>
     </w:p>
     <w:p>
@@ -3035,19 +2949,7 @@
           <w:szCs w:val="32"/>
           <w:u w:val="single"/>
         </w:rPr>
-        <w:t>Phase Error</w:t>
-      </w:r>
-      <w:r>
-        <w:rPr>
-          <w:rFonts w:asciiTheme="majorBidi" w:hAnsiTheme="majorBidi" w:cstheme="majorBidi"/>
-          <w:b/>
-          <w:bCs/>
-          <w:color w:val="002060"/>
-          <w:sz w:val="32"/>
-          <w:szCs w:val="32"/>
-          <w:u w:val="single"/>
-        </w:rPr>
-        <w:t xml:space="preserve"> and SNR=0:</w:t>
+        <w:t>Phase Error and SNR=0:</w:t>
       </w:r>
     </w:p>
     <w:p>
@@ -3246,31 +3148,7 @@
           <w:u w:val="single"/>
         </w:rPr>
         <w:lastRenderedPageBreak/>
-        <w:t>Phase Error and SNR=</w:t>
-      </w:r>
-      <w:r>
-        <w:rPr>
-          <w:rFonts w:asciiTheme="majorBidi" w:hAnsiTheme="majorBidi" w:cstheme="majorBidi"/>
-          <w:b/>
-          <w:bCs/>
-          <w:color w:val="002060"/>
-          <w:sz w:val="32"/>
-          <w:szCs w:val="32"/>
-          <w:u w:val="single"/>
-        </w:rPr>
-        <w:t>1</w:t>
-      </w:r>
-      <w:r>
-        <w:rPr>
-          <w:rFonts w:asciiTheme="majorBidi" w:hAnsiTheme="majorBidi" w:cstheme="majorBidi"/>
-          <w:b/>
-          <w:bCs/>
-          <w:color w:val="002060"/>
-          <w:sz w:val="32"/>
-          <w:szCs w:val="32"/>
-          <w:u w:val="single"/>
-        </w:rPr>
-        <w:t>0:</w:t>
+        <w:t>Phase Error and SNR=10:</w:t>
       </w:r>
     </w:p>
     <w:p>
@@ -3499,31 +3377,7 @@
           <w:u w:val="single"/>
         </w:rPr>
         <w:lastRenderedPageBreak/>
-        <w:t>Phase Error and SNR=</w:t>
-      </w:r>
-      <w:r>
-        <w:rPr>
-          <w:rFonts w:asciiTheme="majorBidi" w:hAnsiTheme="majorBidi" w:cstheme="majorBidi"/>
-          <w:b/>
-          <w:bCs/>
-          <w:color w:val="002060"/>
-          <w:sz w:val="32"/>
-          <w:szCs w:val="32"/>
-          <w:u w:val="single"/>
-        </w:rPr>
-        <w:t>3</w:t>
-      </w:r>
-      <w:r>
-        <w:rPr>
-          <w:rFonts w:asciiTheme="majorBidi" w:hAnsiTheme="majorBidi" w:cstheme="majorBidi"/>
-          <w:b/>
-          <w:bCs/>
-          <w:color w:val="002060"/>
-          <w:sz w:val="32"/>
-          <w:szCs w:val="32"/>
-          <w:u w:val="single"/>
-        </w:rPr>
-        <w:t>0:</w:t>
+        <w:t>Phase Error and SNR=30:</w:t>
       </w:r>
     </w:p>
     <w:p>
@@ -3702,6 +3556,7 @@
           <w:sz w:val="40"/>
           <w:szCs w:val="40"/>
           <w:u w:val="single"/>
+          <w:rtl/>
         </w:rPr>
       </w:pPr>
       <w:r>
@@ -3773,12 +3628,198 @@
           <w:b/>
           <w:bCs/>
           <w:color w:val="4472C4" w:themeColor="accent1"/>
-          <w:sz w:val="40"/>
-          <w:szCs w:val="40"/>
-          <w:u w:val="single"/>
-        </w:rPr>
-      </w:pPr>
-      <w:r>
+          <w:sz w:val="20"/>
+          <w:szCs w:val="20"/>
+          <w:u w:val="single"/>
+        </w:rPr>
+      </w:pPr>
+      <w:r>
+        <w:rPr>
+          <w:rFonts w:asciiTheme="majorBidi" w:hAnsiTheme="majorBidi" w:cstheme="majorBidi"/>
+          <w:b/>
+          <w:bCs/>
+          <w:color w:val="002060"/>
+          <w:sz w:val="28"/>
+          <w:szCs w:val="28"/>
+          <w:u w:val="single"/>
+        </w:rPr>
+        <w:t>Signal in frequency domain:</w:t>
+      </w:r>
+    </w:p>
+    <w:p>
+      <w:pPr>
+        <w:rPr>
+          <w:rFonts w:asciiTheme="majorBidi" w:hAnsiTheme="majorBidi" w:cstheme="majorBidi"/>
+          <w:b/>
+          <w:bCs/>
+          <w:color w:val="4472C4" w:themeColor="accent1"/>
+          <w:sz w:val="20"/>
+          <w:szCs w:val="20"/>
+          <w:u w:val="single"/>
+          <w:rtl/>
+        </w:rPr>
+      </w:pPr>
+      <w:r>
+        <w:rPr>
+          <w:noProof/>
+          <w14:ligatures w14:val="standardContextual"/>
+        </w:rPr>
+        <w:drawing>
+          <wp:inline distT="0" distB="0" distL="0" distR="0" wp14:anchorId="739E04AC" wp14:editId="4E413F87">
+            <wp:extent cx="5943600" cy="3168650"/>
+            <wp:effectExtent l="0" t="0" r="0" b="0"/>
+            <wp:docPr id="348459499" name="Picture 1" descr="A screen shot of a computer screen&#10;&#10;Description automatically generated"/>
+            <wp:cNvGraphicFramePr>
+              <a:graphicFrameLocks xmlns:a="http://schemas.openxmlformats.org/drawingml/2006/main" noChangeAspect="1"/>
+            </wp:cNvGraphicFramePr>
+            <a:graphic xmlns:a="http://schemas.openxmlformats.org/drawingml/2006/main">
+              <a:graphicData uri="http://schemas.openxmlformats.org/drawingml/2006/picture">
+                <pic:pic xmlns:pic="http://schemas.openxmlformats.org/drawingml/2006/picture">
+                  <pic:nvPicPr>
+                    <pic:cNvPr id="348459499" name="Picture 1" descr="A screen shot of a computer screen&#10;&#10;Description automatically generated"/>
+                    <pic:cNvPicPr/>
+                  </pic:nvPicPr>
+                  <pic:blipFill>
+                    <a:blip r:embed="rId31"/>
+                    <a:stretch>
+                      <a:fillRect/>
+                    </a:stretch>
+                  </pic:blipFill>
+                  <pic:spPr>
+                    <a:xfrm>
+                      <a:off x="0" y="0"/>
+                      <a:ext cx="5943600" cy="3168650"/>
+                    </a:xfrm>
+                    <a:prstGeom prst="rect">
+                      <a:avLst/>
+                    </a:prstGeom>
+                  </pic:spPr>
+                </pic:pic>
+              </a:graphicData>
+            </a:graphic>
+          </wp:inline>
+        </w:drawing>
+      </w:r>
+    </w:p>
+    <w:p>
+      <w:pPr>
+        <w:rPr>
+          <w:rFonts w:asciiTheme="majorBidi" w:hAnsiTheme="majorBidi" w:cstheme="majorBidi"/>
+          <w:b/>
+          <w:bCs/>
+          <w:color w:val="002060"/>
+          <w:sz w:val="28"/>
+          <w:szCs w:val="28"/>
+          <w:u w:val="single"/>
+        </w:rPr>
+      </w:pPr>
+      <w:r>
+        <w:rPr>
+          <w:rFonts w:asciiTheme="majorBidi" w:hAnsiTheme="majorBidi" w:cstheme="majorBidi"/>
+          <w:b/>
+          <w:bCs/>
+          <w:color w:val="002060"/>
+          <w:sz w:val="28"/>
+          <w:szCs w:val="28"/>
+          <w:u w:val="single"/>
+        </w:rPr>
+        <w:t>Filtered Signal</w:t>
+      </w:r>
+      <w:r>
+        <w:rPr>
+          <w:rFonts w:asciiTheme="majorBidi" w:hAnsiTheme="majorBidi" w:cstheme="majorBidi"/>
+          <w:b/>
+          <w:bCs/>
+          <w:color w:val="002060"/>
+          <w:sz w:val="28"/>
+          <w:szCs w:val="28"/>
+          <w:u w:val="single"/>
+        </w:rPr>
+        <w:t>:</w:t>
+      </w:r>
+    </w:p>
+    <w:p>
+      <w:pPr>
+        <w:rPr>
+          <w:rFonts w:asciiTheme="majorBidi" w:hAnsiTheme="majorBidi" w:cstheme="majorBidi"/>
+          <w:b/>
+          <w:bCs/>
+          <w:color w:val="002060"/>
+          <w:sz w:val="28"/>
+          <w:szCs w:val="28"/>
+          <w:u w:val="single"/>
+        </w:rPr>
+      </w:pPr>
+      <w:r>
+        <w:rPr>
+          <w:noProof/>
+          <w14:ligatures w14:val="standardContextual"/>
+        </w:rPr>
+        <w:drawing>
+          <wp:inline distT="0" distB="0" distL="0" distR="0" wp14:anchorId="1679A574" wp14:editId="342BC55E">
+            <wp:extent cx="5943600" cy="3797300"/>
+            <wp:effectExtent l="0" t="0" r="0" b="0"/>
+            <wp:docPr id="1333172036" name="Picture 1" descr="A screen shot of a computer screen&#10;&#10;Description automatically generated"/>
+            <wp:cNvGraphicFramePr>
+              <a:graphicFrameLocks xmlns:a="http://schemas.openxmlformats.org/drawingml/2006/main" noChangeAspect="1"/>
+            </wp:cNvGraphicFramePr>
+            <a:graphic xmlns:a="http://schemas.openxmlformats.org/drawingml/2006/main">
+              <a:graphicData uri="http://schemas.openxmlformats.org/drawingml/2006/picture">
+                <pic:pic xmlns:pic="http://schemas.openxmlformats.org/drawingml/2006/picture">
+                  <pic:nvPicPr>
+                    <pic:cNvPr id="1333172036" name="Picture 1" descr="A screen shot of a computer screen&#10;&#10;Description automatically generated"/>
+                    <pic:cNvPicPr/>
+                  </pic:nvPicPr>
+                  <pic:blipFill>
+                    <a:blip r:embed="rId32"/>
+                    <a:stretch>
+                      <a:fillRect/>
+                    </a:stretch>
+                  </pic:blipFill>
+                  <pic:spPr>
+                    <a:xfrm>
+                      <a:off x="0" y="0"/>
+                      <a:ext cx="5943600" cy="3797300"/>
+                    </a:xfrm>
+                    <a:prstGeom prst="rect">
+                      <a:avLst/>
+                    </a:prstGeom>
+                  </pic:spPr>
+                </pic:pic>
+              </a:graphicData>
+            </a:graphic>
+          </wp:inline>
+        </w:drawing>
+      </w:r>
+    </w:p>
+    <w:p>
+      <w:pPr>
+        <w:rPr>
+          <w:rFonts w:asciiTheme="majorBidi" w:hAnsiTheme="majorBidi" w:cstheme="majorBidi"/>
+          <w:b/>
+          <w:bCs/>
+          <w:color w:val="002060"/>
+          <w:sz w:val="28"/>
+          <w:szCs w:val="28"/>
+          <w:u w:val="single"/>
+        </w:rPr>
+      </w:pPr>
+      <w:r>
+        <w:rPr>
+          <w:rFonts w:asciiTheme="majorBidi" w:hAnsiTheme="majorBidi" w:cstheme="majorBidi"/>
+          <w:b/>
+          <w:bCs/>
+          <w:color w:val="002060"/>
+          <w:sz w:val="28"/>
+          <w:szCs w:val="28"/>
+          <w:u w:val="single"/>
+        </w:rPr>
+        <w:lastRenderedPageBreak/>
+        <w:t>Filtered Signal in Time Domain:</w:t>
+      </w:r>
+    </w:p>
+    <w:p>
+      <w:pPr>
         <w:rPr>
           <w:rFonts w:asciiTheme="majorBidi" w:hAnsiTheme="majorBidi" w:cstheme="majorBidi"/>
           <w:b/>
@@ -3787,10 +3828,90 @@
           <w:sz w:val="40"/>
           <w:szCs w:val="40"/>
           <w:u w:val="single"/>
-        </w:rPr>
-        <w:t xml:space="preserve">Experiment </w:t>
-      </w:r>
-      <w:r>
+          <w:rtl/>
+        </w:rPr>
+      </w:pPr>
+      <w:r>
+        <w:rPr>
+          <w:noProof/>
+          <w14:ligatures w14:val="standardContextual"/>
+        </w:rPr>
+        <w:drawing>
+          <wp:inline distT="0" distB="0" distL="0" distR="0" wp14:anchorId="01123559" wp14:editId="3D2C4B1A">
+            <wp:extent cx="5943600" cy="3371850"/>
+            <wp:effectExtent l="0" t="0" r="0" b="0"/>
+            <wp:docPr id="707577678" name="Picture 1" descr="A screen shot of a computer&#10;&#10;Description automatically generated"/>
+            <wp:cNvGraphicFramePr>
+              <a:graphicFrameLocks xmlns:a="http://schemas.openxmlformats.org/drawingml/2006/main" noChangeAspect="1"/>
+            </wp:cNvGraphicFramePr>
+            <a:graphic xmlns:a="http://schemas.openxmlformats.org/drawingml/2006/main">
+              <a:graphicData uri="http://schemas.openxmlformats.org/drawingml/2006/picture">
+                <pic:pic xmlns:pic="http://schemas.openxmlformats.org/drawingml/2006/picture">
+                  <pic:nvPicPr>
+                    <pic:cNvPr id="707577678" name="Picture 1" descr="A screen shot of a computer&#10;&#10;Description automatically generated"/>
+                    <pic:cNvPicPr/>
+                  </pic:nvPicPr>
+                  <pic:blipFill>
+                    <a:blip r:embed="rId33"/>
+                    <a:stretch>
+                      <a:fillRect/>
+                    </a:stretch>
+                  </pic:blipFill>
+                  <pic:spPr>
+                    <a:xfrm>
+                      <a:off x="0" y="0"/>
+                      <a:ext cx="5943600" cy="3371850"/>
+                    </a:xfrm>
+                    <a:prstGeom prst="rect">
+                      <a:avLst/>
+                    </a:prstGeom>
+                  </pic:spPr>
+                </pic:pic>
+              </a:graphicData>
+            </a:graphic>
+          </wp:inline>
+        </w:drawing>
+      </w:r>
+    </w:p>
+    <w:p>
+      <w:pPr>
+        <w:rPr>
+          <w:rFonts w:asciiTheme="majorBidi" w:hAnsiTheme="majorBidi" w:cstheme="majorBidi"/>
+          <w:b/>
+          <w:bCs/>
+          <w:color w:val="002060"/>
+          <w:sz w:val="28"/>
+          <w:szCs w:val="28"/>
+          <w:u w:val="single"/>
+        </w:rPr>
+      </w:pPr>
+      <w:r>
+        <w:rPr>
+          <w:rFonts w:asciiTheme="majorBidi" w:hAnsiTheme="majorBidi" w:cstheme="majorBidi"/>
+          <w:b/>
+          <w:bCs/>
+          <w:color w:val="002060"/>
+          <w:sz w:val="28"/>
+          <w:szCs w:val="28"/>
+          <w:u w:val="single"/>
+        </w:rPr>
+        <w:t>Double Sideband Suppressed Carrier</w:t>
+      </w:r>
+      <w:r>
+        <w:rPr>
+          <w:rFonts w:asciiTheme="majorBidi" w:hAnsiTheme="majorBidi" w:cstheme="majorBidi"/>
+          <w:b/>
+          <w:bCs/>
+          <w:color w:val="002060"/>
+          <w:sz w:val="28"/>
+          <w:szCs w:val="28"/>
+          <w:u w:val="single"/>
+        </w:rPr>
+        <w:t>:</w:t>
+      </w:r>
+    </w:p>
+    <w:p>
+      <w:pPr>
         <w:rPr>
           <w:rFonts w:asciiTheme="majorBidi" w:hAnsiTheme="majorBidi" w:cstheme="majorBidi"/>
           <w:b/>
@@ -3799,10 +3920,115 @@
           <w:sz w:val="40"/>
           <w:szCs w:val="40"/>
           <w:u w:val="single"/>
-        </w:rPr>
-        <w:t>Three</w:t>
-      </w:r>
-      <w:r>
+          <w:rtl/>
+        </w:rPr>
+      </w:pPr>
+      <w:r>
+        <w:rPr>
+          <w:noProof/>
+          <w14:ligatures w14:val="standardContextual"/>
+        </w:rPr>
+        <w:drawing>
+          <wp:inline distT="0" distB="0" distL="0" distR="0" wp14:anchorId="620D0E50" wp14:editId="632C047B">
+            <wp:extent cx="5943600" cy="4083050"/>
+            <wp:effectExtent l="0" t="0" r="0" b="0"/>
+            <wp:docPr id="2143614343" name="Picture 1"/>
+            <wp:cNvGraphicFramePr>
+              <a:graphicFrameLocks xmlns:a="http://schemas.openxmlformats.org/drawingml/2006/main" noChangeAspect="1"/>
+            </wp:cNvGraphicFramePr>
+            <a:graphic xmlns:a="http://schemas.openxmlformats.org/drawingml/2006/main">
+              <a:graphicData uri="http://schemas.openxmlformats.org/drawingml/2006/picture">
+                <pic:pic xmlns:pic="http://schemas.openxmlformats.org/drawingml/2006/picture">
+                  <pic:nvPicPr>
+                    <pic:cNvPr id="2143614343" name=""/>
+                    <pic:cNvPicPr/>
+                  </pic:nvPicPr>
+                  <pic:blipFill>
+                    <a:blip r:embed="rId34"/>
+                    <a:stretch>
+                      <a:fillRect/>
+                    </a:stretch>
+                  </pic:blipFill>
+                  <pic:spPr>
+                    <a:xfrm>
+                      <a:off x="0" y="0"/>
+                      <a:ext cx="5943600" cy="4083050"/>
+                    </a:xfrm>
+                    <a:prstGeom prst="rect">
+                      <a:avLst/>
+                    </a:prstGeom>
+                  </pic:spPr>
+                </pic:pic>
+              </a:graphicData>
+            </a:graphic>
+          </wp:inline>
+        </w:drawing>
+      </w:r>
+    </w:p>
+    <w:p>
+      <w:pPr>
+        <w:rPr>
+          <w:rFonts w:asciiTheme="majorBidi" w:hAnsiTheme="majorBidi" w:cstheme="majorBidi"/>
+          <w:b/>
+          <w:bCs/>
+          <w:color w:val="002060"/>
+          <w:sz w:val="28"/>
+          <w:szCs w:val="28"/>
+          <w:u w:val="single"/>
+        </w:rPr>
+      </w:pPr>
+      <w:r>
+        <w:rPr>
+          <w:rFonts w:asciiTheme="majorBidi" w:hAnsiTheme="majorBidi" w:cstheme="majorBidi"/>
+          <w:b/>
+          <w:bCs/>
+          <w:color w:val="002060"/>
+          <w:sz w:val="28"/>
+          <w:szCs w:val="28"/>
+          <w:u w:val="single"/>
+        </w:rPr>
+        <w:lastRenderedPageBreak/>
+        <w:t xml:space="preserve">Single Sided </w:t>
+      </w:r>
+      <w:r>
+        <w:rPr>
+          <w:rFonts w:asciiTheme="majorBidi" w:hAnsiTheme="majorBidi" w:cstheme="majorBidi"/>
+          <w:b/>
+          <w:bCs/>
+          <w:color w:val="002060"/>
+          <w:sz w:val="28"/>
+          <w:szCs w:val="28"/>
+          <w:u w:val="single"/>
+        </w:rPr>
+        <w:t>Band (</w:t>
+      </w:r>
+      <w:r>
+        <w:rPr>
+          <w:rFonts w:asciiTheme="majorBidi" w:hAnsiTheme="majorBidi" w:cstheme="majorBidi"/>
+          <w:b/>
+          <w:bCs/>
+          <w:color w:val="002060"/>
+          <w:sz w:val="28"/>
+          <w:szCs w:val="28"/>
+          <w:u w:val="single"/>
+        </w:rPr>
+        <w:t>LSB only)</w:t>
+      </w:r>
+      <w:r>
+        <w:rPr>
+          <w:rFonts w:asciiTheme="majorBidi" w:hAnsiTheme="majorBidi" w:cstheme="majorBidi"/>
+          <w:b/>
+          <w:bCs/>
+          <w:color w:val="002060"/>
+          <w:sz w:val="28"/>
+          <w:szCs w:val="28"/>
+          <w:u w:val="single"/>
+        </w:rPr>
+        <w:t>:</w:t>
+      </w:r>
+    </w:p>
+    <w:p>
+      <w:pPr>
         <w:rPr>
           <w:rFonts w:asciiTheme="majorBidi" w:hAnsiTheme="majorBidi" w:cstheme="majorBidi"/>
           <w:b/>
@@ -3811,10 +4037,90 @@
           <w:sz w:val="40"/>
           <w:szCs w:val="40"/>
           <w:u w:val="single"/>
-        </w:rPr>
-        <w:t xml:space="preserve">: </w:t>
-      </w:r>
-      <w:r>
+          <w:rtl/>
+        </w:rPr>
+      </w:pPr>
+      <w:r>
+        <w:rPr>
+          <w:noProof/>
+          <w14:ligatures w14:val="standardContextual"/>
+        </w:rPr>
+        <w:drawing>
+          <wp:inline distT="0" distB="0" distL="0" distR="0" wp14:anchorId="52003111" wp14:editId="7D605DA0">
+            <wp:extent cx="5943600" cy="3378200"/>
+            <wp:effectExtent l="0" t="0" r="0" b="0"/>
+            <wp:docPr id="1956453017" name="Picture 1" descr="A screenshot of a computer&#10;&#10;Description automatically generated"/>
+            <wp:cNvGraphicFramePr>
+              <a:graphicFrameLocks xmlns:a="http://schemas.openxmlformats.org/drawingml/2006/main" noChangeAspect="1"/>
+            </wp:cNvGraphicFramePr>
+            <a:graphic xmlns:a="http://schemas.openxmlformats.org/drawingml/2006/main">
+              <a:graphicData uri="http://schemas.openxmlformats.org/drawingml/2006/picture">
+                <pic:pic xmlns:pic="http://schemas.openxmlformats.org/drawingml/2006/picture">
+                  <pic:nvPicPr>
+                    <pic:cNvPr id="1956453017" name="Picture 1" descr="A screenshot of a computer&#10;&#10;Description automatically generated"/>
+                    <pic:cNvPicPr/>
+                  </pic:nvPicPr>
+                  <pic:blipFill>
+                    <a:blip r:embed="rId35"/>
+                    <a:stretch>
+                      <a:fillRect/>
+                    </a:stretch>
+                  </pic:blipFill>
+                  <pic:spPr>
+                    <a:xfrm>
+                      <a:off x="0" y="0"/>
+                      <a:ext cx="5943600" cy="3378200"/>
+                    </a:xfrm>
+                    <a:prstGeom prst="rect">
+                      <a:avLst/>
+                    </a:prstGeom>
+                  </pic:spPr>
+                </pic:pic>
+              </a:graphicData>
+            </a:graphic>
+          </wp:inline>
+        </w:drawing>
+      </w:r>
+    </w:p>
+    <w:p>
+      <w:pPr>
+        <w:rPr>
+          <w:rFonts w:asciiTheme="majorBidi" w:hAnsiTheme="majorBidi" w:cstheme="majorBidi"/>
+          <w:b/>
+          <w:bCs/>
+          <w:color w:val="002060"/>
+          <w:sz w:val="28"/>
+          <w:szCs w:val="28"/>
+          <w:u w:val="single"/>
+        </w:rPr>
+      </w:pPr>
+      <w:r>
+        <w:rPr>
+          <w:rFonts w:asciiTheme="majorBidi" w:hAnsiTheme="majorBidi" w:cstheme="majorBidi"/>
+          <w:b/>
+          <w:bCs/>
+          <w:color w:val="002060"/>
+          <w:sz w:val="28"/>
+          <w:szCs w:val="28"/>
+          <w:u w:val="single"/>
+        </w:rPr>
+        <w:t>Demodulated signal spectrum</w:t>
+      </w:r>
+      <w:r>
+        <w:rPr>
+          <w:rFonts w:asciiTheme="majorBidi" w:hAnsiTheme="majorBidi" w:cstheme="majorBidi"/>
+          <w:b/>
+          <w:bCs/>
+          <w:color w:val="002060"/>
+          <w:sz w:val="28"/>
+          <w:szCs w:val="28"/>
+          <w:u w:val="single"/>
+        </w:rPr>
+        <w:t>:</w:t>
+      </w:r>
+    </w:p>
+    <w:p>
+      <w:pPr>
         <w:rPr>
           <w:rFonts w:asciiTheme="majorBidi" w:hAnsiTheme="majorBidi" w:cstheme="majorBidi"/>
           <w:b/>
@@ -3824,9 +4130,102 @@
           <w:szCs w:val="40"/>
           <w:u w:val="single"/>
         </w:rPr>
-        <w:t xml:space="preserve">Frequency </w:t>
-      </w:r>
-      <w:r>
+      </w:pPr>
+      <w:r>
+        <w:rPr>
+          <w:noProof/>
+          <w14:ligatures w14:val="standardContextual"/>
+        </w:rPr>
+        <w:drawing>
+          <wp:inline distT="0" distB="0" distL="0" distR="0" wp14:anchorId="7DCE4CFD" wp14:editId="1192A0C7">
+            <wp:extent cx="5943600" cy="4076700"/>
+            <wp:effectExtent l="0" t="0" r="0" b="0"/>
+            <wp:docPr id="1435529338" name="Picture 1"/>
+            <wp:cNvGraphicFramePr>
+              <a:graphicFrameLocks xmlns:a="http://schemas.openxmlformats.org/drawingml/2006/main" noChangeAspect="1"/>
+            </wp:cNvGraphicFramePr>
+            <a:graphic xmlns:a="http://schemas.openxmlformats.org/drawingml/2006/main">
+              <a:graphicData uri="http://schemas.openxmlformats.org/drawingml/2006/picture">
+                <pic:pic xmlns:pic="http://schemas.openxmlformats.org/drawingml/2006/picture">
+                  <pic:nvPicPr>
+                    <pic:cNvPr id="1435529338" name=""/>
+                    <pic:cNvPicPr/>
+                  </pic:nvPicPr>
+                  <pic:blipFill>
+                    <a:blip r:embed="rId36"/>
+                    <a:stretch>
+                      <a:fillRect/>
+                    </a:stretch>
+                  </pic:blipFill>
+                  <pic:spPr>
+                    <a:xfrm>
+                      <a:off x="0" y="0"/>
+                      <a:ext cx="5943600" cy="4076700"/>
+                    </a:xfrm>
+                    <a:prstGeom prst="rect">
+                      <a:avLst/>
+                    </a:prstGeom>
+                  </pic:spPr>
+                </pic:pic>
+              </a:graphicData>
+            </a:graphic>
+          </wp:inline>
+        </w:drawing>
+      </w:r>
+    </w:p>
+    <w:p>
+      <w:pPr>
+        <w:rPr>
+          <w:rFonts w:asciiTheme="majorBidi" w:hAnsiTheme="majorBidi" w:cstheme="majorBidi"/>
+          <w:b/>
+          <w:bCs/>
+          <w:color w:val="002060"/>
+          <w:sz w:val="28"/>
+          <w:szCs w:val="28"/>
+          <w:u w:val="single"/>
+          <w:rtl/>
+        </w:rPr>
+      </w:pPr>
+      <w:r>
+        <w:rPr>
+          <w:rFonts w:asciiTheme="majorBidi" w:hAnsiTheme="majorBidi" w:cstheme="majorBidi"/>
+          <w:b/>
+          <w:bCs/>
+          <w:color w:val="002060"/>
+          <w:sz w:val="28"/>
+          <w:szCs w:val="28"/>
+          <w:u w:val="single"/>
+        </w:rPr>
+        <w:lastRenderedPageBreak/>
+        <w:t xml:space="preserve">Demodulated signal </w:t>
+      </w:r>
+      <w:r>
+        <w:rPr>
+          <w:rFonts w:asciiTheme="majorBidi" w:hAnsiTheme="majorBidi" w:cstheme="majorBidi"/>
+          <w:b/>
+          <w:bCs/>
+          <w:color w:val="002060"/>
+          <w:sz w:val="28"/>
+          <w:szCs w:val="28"/>
+          <w:u w:val="single"/>
+        </w:rPr>
+        <w:t>in time domain</w:t>
+      </w:r>
+      <w:r>
+        <w:rPr>
+          <w:rFonts w:asciiTheme="majorBidi" w:hAnsiTheme="majorBidi" w:cstheme="majorBidi"/>
+          <w:b/>
+          <w:bCs/>
+          <w:color w:val="002060"/>
+          <w:sz w:val="28"/>
+          <w:szCs w:val="28"/>
+          <w:u w:val="single"/>
+        </w:rPr>
+        <w:t>:</w:t>
+      </w:r>
+    </w:p>
+    <w:p>
+      <w:pPr>
         <w:rPr>
           <w:rFonts w:asciiTheme="majorBidi" w:hAnsiTheme="majorBidi" w:cstheme="majorBidi"/>
           <w:b/>
@@ -3835,21 +4234,1777 @@
           <w:sz w:val="40"/>
           <w:szCs w:val="40"/>
           <w:u w:val="single"/>
-        </w:rPr>
-        <w:t>Modulation: -</w:t>
-      </w:r>
-    </w:p>
-    <w:p>
-      <w:pPr>
-        <w:rPr>
-          <w:rFonts w:asciiTheme="majorBidi" w:hAnsiTheme="majorBidi" w:cstheme="majorBidi"/>
-          <w:b/>
-          <w:bCs/>
+          <w:rtl/>
+        </w:rPr>
+      </w:pPr>
+      <w:r>
+        <w:rPr>
+          <w:noProof/>
+          <w14:ligatures w14:val="standardContextual"/>
+        </w:rPr>
+        <w:drawing>
+          <wp:inline distT="0" distB="0" distL="0" distR="0" wp14:anchorId="19497789" wp14:editId="0136CEF7">
+            <wp:extent cx="5943600" cy="3454400"/>
+            <wp:effectExtent l="0" t="0" r="0" b="0"/>
+            <wp:docPr id="256451424" name="Picture 1" descr="A screen shot of a computer screen&#10;&#10;Description automatically generated"/>
+            <wp:cNvGraphicFramePr>
+              <a:graphicFrameLocks xmlns:a="http://schemas.openxmlformats.org/drawingml/2006/main" noChangeAspect="1"/>
+            </wp:cNvGraphicFramePr>
+            <a:graphic xmlns:a="http://schemas.openxmlformats.org/drawingml/2006/main">
+              <a:graphicData uri="http://schemas.openxmlformats.org/drawingml/2006/picture">
+                <pic:pic xmlns:pic="http://schemas.openxmlformats.org/drawingml/2006/picture">
+                  <pic:nvPicPr>
+                    <pic:cNvPr id="256451424" name="Picture 1" descr="A screen shot of a computer screen&#10;&#10;Description automatically generated"/>
+                    <pic:cNvPicPr/>
+                  </pic:nvPicPr>
+                  <pic:blipFill>
+                    <a:blip r:embed="rId37"/>
+                    <a:stretch>
+                      <a:fillRect/>
+                    </a:stretch>
+                  </pic:blipFill>
+                  <pic:spPr>
+                    <a:xfrm>
+                      <a:off x="0" y="0"/>
+                      <a:ext cx="5943600" cy="3454400"/>
+                    </a:xfrm>
+                    <a:prstGeom prst="rect">
+                      <a:avLst/>
+                    </a:prstGeom>
+                  </pic:spPr>
+                </pic:pic>
+              </a:graphicData>
+            </a:graphic>
+          </wp:inline>
+        </w:drawing>
+      </w:r>
+    </w:p>
+    <w:p>
+      <w:pPr>
+        <w:rPr>
+          <w:rFonts w:asciiTheme="majorBidi" w:hAnsiTheme="majorBidi" w:cstheme="majorBidi"/>
+          <w:b/>
+          <w:bCs/>
+          <w:color w:val="002060"/>
+          <w:sz w:val="28"/>
+          <w:szCs w:val="28"/>
+          <w:u w:val="single"/>
+        </w:rPr>
+      </w:pPr>
+      <w:r>
+        <w:rPr>
+          <w:rFonts w:asciiTheme="majorBidi" w:hAnsiTheme="majorBidi" w:cstheme="majorBidi"/>
+          <w:b/>
+          <w:bCs/>
+          <w:color w:val="002060"/>
+          <w:sz w:val="28"/>
+          <w:szCs w:val="28"/>
+          <w:u w:val="single"/>
+        </w:rPr>
+        <w:t>Demodulated signal spectrum</w:t>
+      </w:r>
+      <w:r>
+        <w:rPr>
+          <w:rFonts w:asciiTheme="majorBidi" w:hAnsiTheme="majorBidi" w:cstheme="majorBidi"/>
+          <w:b/>
+          <w:bCs/>
+          <w:color w:val="002060"/>
+          <w:sz w:val="28"/>
+          <w:szCs w:val="28"/>
+          <w:u w:val="single"/>
+          <w:rtl/>
+        </w:rPr>
+        <w:t xml:space="preserve"> </w:t>
+      </w:r>
+      <w:r>
+        <w:rPr>
+          <w:rFonts w:asciiTheme="majorBidi" w:hAnsiTheme="majorBidi" w:cstheme="majorBidi"/>
+          <w:b/>
+          <w:bCs/>
+          <w:color w:val="002060"/>
+          <w:sz w:val="28"/>
+          <w:szCs w:val="28"/>
+          <w:u w:val="single"/>
+        </w:rPr>
+        <w:t>Us</w:t>
+      </w:r>
+      <w:r>
+        <w:rPr>
+          <w:rFonts w:asciiTheme="majorBidi" w:hAnsiTheme="majorBidi" w:cstheme="majorBidi"/>
+          <w:b/>
+          <w:bCs/>
+          <w:color w:val="002060"/>
+          <w:sz w:val="28"/>
+          <w:szCs w:val="28"/>
+          <w:u w:val="single"/>
+        </w:rPr>
+        <w:t>ing</w:t>
+      </w:r>
+      <w:r>
+        <w:rPr>
+          <w:rFonts w:asciiTheme="majorBidi" w:hAnsiTheme="majorBidi" w:cstheme="majorBidi"/>
+          <w:b/>
+          <w:bCs/>
+          <w:color w:val="002060"/>
+          <w:sz w:val="28"/>
+          <w:szCs w:val="28"/>
+          <w:u w:val="single"/>
+        </w:rPr>
+        <w:t xml:space="preserve"> a practical 4th order Butterworth filter:</w:t>
+      </w:r>
+    </w:p>
+    <w:p>
+      <w:pPr>
+        <w:rPr>
+          <w:rFonts w:asciiTheme="majorBidi" w:hAnsiTheme="majorBidi" w:cstheme="majorBidi"/>
+          <w:b/>
+          <w:bCs/>
+          <w:color w:val="4472C4" w:themeColor="accent1"/>
+          <w:sz w:val="40"/>
+          <w:szCs w:val="40"/>
+          <w:u w:val="single"/>
+        </w:rPr>
+      </w:pPr>
+      <w:r>
+        <w:rPr>
+          <w:noProof/>
+          <w14:ligatures w14:val="standardContextual"/>
+        </w:rPr>
+        <w:drawing>
+          <wp:inline distT="0" distB="0" distL="0" distR="0" wp14:anchorId="1117203F" wp14:editId="2207CDDC">
+            <wp:extent cx="5943600" cy="4013200"/>
+            <wp:effectExtent l="0" t="0" r="0" b="6350"/>
+            <wp:docPr id="813137740" name="Picture 1" descr="A screen shot of a graph&#10;&#10;Description automatically generated"/>
+            <wp:cNvGraphicFramePr>
+              <a:graphicFrameLocks xmlns:a="http://schemas.openxmlformats.org/drawingml/2006/main" noChangeAspect="1"/>
+            </wp:cNvGraphicFramePr>
+            <a:graphic xmlns:a="http://schemas.openxmlformats.org/drawingml/2006/main">
+              <a:graphicData uri="http://schemas.openxmlformats.org/drawingml/2006/picture">
+                <pic:pic xmlns:pic="http://schemas.openxmlformats.org/drawingml/2006/picture">
+                  <pic:nvPicPr>
+                    <pic:cNvPr id="813137740" name="Picture 1" descr="A screen shot of a graph&#10;&#10;Description automatically generated"/>
+                    <pic:cNvPicPr/>
+                  </pic:nvPicPr>
+                  <pic:blipFill>
+                    <a:blip r:embed="rId38"/>
+                    <a:stretch>
+                      <a:fillRect/>
+                    </a:stretch>
+                  </pic:blipFill>
+                  <pic:spPr>
+                    <a:xfrm>
+                      <a:off x="0" y="0"/>
+                      <a:ext cx="5943600" cy="4013200"/>
+                    </a:xfrm>
+                    <a:prstGeom prst="rect">
+                      <a:avLst/>
+                    </a:prstGeom>
+                  </pic:spPr>
+                </pic:pic>
+              </a:graphicData>
+            </a:graphic>
+          </wp:inline>
+        </w:drawing>
+      </w:r>
+    </w:p>
+    <w:p>
+      <w:pPr>
+        <w:rPr>
+          <w:rFonts w:asciiTheme="majorBidi" w:hAnsiTheme="majorBidi" w:cstheme="majorBidi" w:hint="cs"/>
+          <w:b/>
+          <w:bCs/>
+          <w:color w:val="002060"/>
+          <w:sz w:val="28"/>
+          <w:szCs w:val="28"/>
+          <w:u w:val="single"/>
+          <w:rtl/>
+        </w:rPr>
+      </w:pPr>
+      <w:r>
+        <w:rPr>
+          <w:rFonts w:asciiTheme="majorBidi" w:hAnsiTheme="majorBidi" w:cstheme="majorBidi"/>
+          <w:b/>
+          <w:bCs/>
+          <w:color w:val="002060"/>
+          <w:sz w:val="28"/>
+          <w:szCs w:val="28"/>
+          <w:u w:val="single"/>
+        </w:rPr>
+        <w:lastRenderedPageBreak/>
+        <w:t>Demodulated signal spectrum</w:t>
+      </w:r>
+      <w:r>
+        <w:rPr>
+          <w:rFonts w:asciiTheme="majorBidi" w:hAnsiTheme="majorBidi" w:cstheme="majorBidi"/>
+          <w:b/>
+          <w:bCs/>
+          <w:color w:val="002060"/>
+          <w:sz w:val="28"/>
+          <w:szCs w:val="28"/>
+          <w:u w:val="single"/>
+          <w:rtl/>
+        </w:rPr>
+        <w:t xml:space="preserve"> </w:t>
+      </w:r>
+      <w:r>
+        <w:rPr>
+          <w:rFonts w:asciiTheme="majorBidi" w:hAnsiTheme="majorBidi" w:cstheme="majorBidi"/>
+          <w:b/>
+          <w:bCs/>
+          <w:color w:val="002060"/>
+          <w:sz w:val="28"/>
+          <w:szCs w:val="28"/>
+          <w:u w:val="single"/>
+        </w:rPr>
+        <w:t>Using a practical 4th order Butterworth filter</w:t>
+      </w:r>
+      <w:r>
+        <w:rPr>
+          <w:rFonts w:asciiTheme="majorBidi" w:hAnsiTheme="majorBidi" w:cstheme="majorBidi"/>
+          <w:b/>
+          <w:bCs/>
+          <w:color w:val="002060"/>
+          <w:sz w:val="28"/>
+          <w:szCs w:val="28"/>
+          <w:u w:val="single"/>
+        </w:rPr>
+        <w:t xml:space="preserve"> in time domain</w:t>
+      </w:r>
+      <w:r>
+        <w:rPr>
+          <w:rFonts w:asciiTheme="majorBidi" w:hAnsiTheme="majorBidi" w:cstheme="majorBidi"/>
+          <w:b/>
+          <w:bCs/>
+          <w:color w:val="002060"/>
+          <w:sz w:val="28"/>
+          <w:szCs w:val="28"/>
+          <w:u w:val="single"/>
+        </w:rPr>
+        <w:t>:</w:t>
+      </w:r>
+    </w:p>
+    <w:p>
+      <w:pPr>
+        <w:rPr>
+          <w:rFonts w:asciiTheme="majorBidi" w:hAnsiTheme="majorBidi" w:cstheme="majorBidi"/>
+          <w:b/>
+          <w:bCs/>
+          <w:color w:val="4472C4" w:themeColor="accent1"/>
+          <w:sz w:val="40"/>
+          <w:szCs w:val="40"/>
+          <w:u w:val="single"/>
+        </w:rPr>
+      </w:pPr>
+      <w:r>
+        <w:rPr>
+          <w:noProof/>
+          <w14:ligatures w14:val="standardContextual"/>
+        </w:rPr>
+        <w:drawing>
+          <wp:inline distT="0" distB="0" distL="0" distR="0" wp14:anchorId="35B3A651" wp14:editId="7A503DD6">
+            <wp:extent cx="5943600" cy="4838700"/>
+            <wp:effectExtent l="0" t="0" r="0" b="0"/>
+            <wp:docPr id="1425318746" name="Picture 1" descr="A screen shot of a computer screen&#10;&#10;Description automatically generated"/>
+            <wp:cNvGraphicFramePr>
+              <a:graphicFrameLocks xmlns:a="http://schemas.openxmlformats.org/drawingml/2006/main" noChangeAspect="1"/>
+            </wp:cNvGraphicFramePr>
+            <a:graphic xmlns:a="http://schemas.openxmlformats.org/drawingml/2006/main">
+              <a:graphicData uri="http://schemas.openxmlformats.org/drawingml/2006/picture">
+                <pic:pic xmlns:pic="http://schemas.openxmlformats.org/drawingml/2006/picture">
+                  <pic:nvPicPr>
+                    <pic:cNvPr id="1425318746" name="Picture 1" descr="A screen shot of a computer screen&#10;&#10;Description automatically generated"/>
+                    <pic:cNvPicPr/>
+                  </pic:nvPicPr>
+                  <pic:blipFill>
+                    <a:blip r:embed="rId39"/>
+                    <a:stretch>
+                      <a:fillRect/>
+                    </a:stretch>
+                  </pic:blipFill>
+                  <pic:spPr>
+                    <a:xfrm>
+                      <a:off x="0" y="0"/>
+                      <a:ext cx="5943600" cy="4838700"/>
+                    </a:xfrm>
+                    <a:prstGeom prst="rect">
+                      <a:avLst/>
+                    </a:prstGeom>
+                  </pic:spPr>
+                </pic:pic>
+              </a:graphicData>
+            </a:graphic>
+          </wp:inline>
+        </w:drawing>
+      </w:r>
+    </w:p>
+    <w:p>
+      <w:pPr>
+        <w:rPr>
+          <w:rFonts w:asciiTheme="majorBidi" w:hAnsiTheme="majorBidi" w:cstheme="majorBidi"/>
+          <w:b/>
+          <w:bCs/>
+          <w:color w:val="4472C4" w:themeColor="accent1"/>
+          <w:sz w:val="40"/>
+          <w:szCs w:val="40"/>
+          <w:u w:val="single"/>
+        </w:rPr>
+      </w:pPr>
+    </w:p>
+    <w:p>
+      <w:pPr>
+        <w:rPr>
+          <w:rFonts w:asciiTheme="majorBidi" w:hAnsiTheme="majorBidi" w:cstheme="majorBidi"/>
+          <w:b/>
+          <w:bCs/>
+          <w:color w:val="4472C4" w:themeColor="accent1"/>
+          <w:sz w:val="40"/>
+          <w:szCs w:val="40"/>
+          <w:u w:val="single"/>
+        </w:rPr>
+      </w:pPr>
+    </w:p>
+    <w:p>
+      <w:pPr>
+        <w:rPr>
+          <w:rFonts w:asciiTheme="majorBidi" w:hAnsiTheme="majorBidi" w:cstheme="majorBidi"/>
+          <w:b/>
+          <w:bCs/>
+          <w:color w:val="4472C4" w:themeColor="accent1"/>
+          <w:sz w:val="40"/>
+          <w:szCs w:val="40"/>
+          <w:u w:val="single"/>
+        </w:rPr>
+      </w:pPr>
+    </w:p>
+    <w:p>
+      <w:pPr>
+        <w:rPr>
+          <w:rFonts w:asciiTheme="majorBidi" w:hAnsiTheme="majorBidi" w:cstheme="majorBidi"/>
+          <w:b/>
+          <w:bCs/>
+          <w:color w:val="4472C4" w:themeColor="accent1"/>
+          <w:sz w:val="40"/>
+          <w:szCs w:val="40"/>
+          <w:u w:val="single"/>
+        </w:rPr>
+      </w:pPr>
+    </w:p>
+    <w:p>
+      <w:pPr>
+        <w:rPr>
+          <w:rFonts w:asciiTheme="majorBidi" w:hAnsiTheme="majorBidi" w:cstheme="majorBidi"/>
+          <w:b/>
+          <w:bCs/>
+          <w:color w:val="4472C4" w:themeColor="accent1"/>
+          <w:sz w:val="40"/>
+          <w:szCs w:val="40"/>
+          <w:u w:val="single"/>
+        </w:rPr>
+      </w:pPr>
+    </w:p>
+    <w:p>
+      <w:pPr>
+        <w:rPr>
+          <w:rFonts w:asciiTheme="majorBidi" w:hAnsiTheme="majorBidi" w:cstheme="majorBidi"/>
+          <w:b/>
+          <w:bCs/>
+          <w:color w:val="4472C4" w:themeColor="accent1"/>
+          <w:sz w:val="40"/>
+          <w:szCs w:val="40"/>
+          <w:u w:val="single"/>
+        </w:rPr>
+      </w:pPr>
+    </w:p>
+    <w:p>
+      <w:pPr>
+        <w:rPr>
+          <w:rFonts w:asciiTheme="majorBidi" w:hAnsiTheme="majorBidi" w:cstheme="majorBidi"/>
+          <w:b/>
+          <w:bCs/>
+          <w:color w:val="4472C4" w:themeColor="accent1"/>
+          <w:sz w:val="40"/>
+          <w:szCs w:val="40"/>
+          <w:u w:val="single"/>
+          <w:rtl/>
+        </w:rPr>
+      </w:pPr>
+    </w:p>
+    <w:p>
+      <w:pPr>
+        <w:pStyle w:val="ListParagraph"/>
+        <w:numPr>
+          <w:ilvl w:val="0"/>
+          <w:numId w:val="4"/>
+        </w:numPr>
+        <w:rPr>
+          <w:rFonts w:asciiTheme="majorBidi" w:hAnsiTheme="majorBidi" w:cstheme="majorBidi"/>
+          <w:b/>
+          <w:bCs/>
+          <w:color w:val="ED7D31" w:themeColor="accent2"/>
+          <w:sz w:val="32"/>
+          <w:szCs w:val="32"/>
+          <w:u w:val="single"/>
+        </w:rPr>
+      </w:pPr>
+      <w:r>
+        <w:rPr>
+          <w:rFonts w:asciiTheme="majorBidi" w:hAnsiTheme="majorBidi" w:cstheme="majorBidi"/>
+          <w:b/>
+          <w:bCs/>
+          <w:color w:val="ED7D31" w:themeColor="accent2"/>
+          <w:sz w:val="32"/>
+          <w:szCs w:val="32"/>
+          <w:u w:val="single"/>
+        </w:rPr>
+        <w:t>Coherent Detection:</w:t>
+      </w:r>
+    </w:p>
+    <w:p>
+      <w:pPr>
+        <w:pStyle w:val="ListParagraph"/>
+        <w:numPr>
+          <w:ilvl w:val="0"/>
+          <w:numId w:val="10"/>
+        </w:numPr>
+        <w:rPr>
+          <w:rFonts w:asciiTheme="majorBidi" w:hAnsiTheme="majorBidi" w:cstheme="majorBidi"/>
+          <w:b/>
+          <w:bCs/>
+          <w:color w:val="002060"/>
+          <w:sz w:val="28"/>
+          <w:szCs w:val="28"/>
+          <w:u w:val="single"/>
+        </w:rPr>
+      </w:pPr>
+      <w:r>
+        <w:rPr>
+          <w:rFonts w:asciiTheme="majorBidi" w:hAnsiTheme="majorBidi" w:cstheme="majorBidi"/>
+          <w:b/>
+          <w:bCs/>
+          <w:color w:val="002060"/>
+          <w:sz w:val="28"/>
+          <w:szCs w:val="28"/>
+          <w:u w:val="single"/>
+        </w:rPr>
+        <w:t>SNR = 0:</w:t>
+      </w:r>
+    </w:p>
+    <w:p>
+      <w:pPr>
+        <w:pStyle w:val="ListParagraph"/>
+        <w:ind w:left="1080"/>
+        <w:rPr>
+          <w:rFonts w:asciiTheme="majorBidi" w:hAnsiTheme="majorBidi" w:cstheme="majorBidi"/>
+          <w:b/>
+          <w:bCs/>
+          <w:color w:val="002060"/>
           <w:sz w:val="24"/>
           <w:szCs w:val="24"/>
           <w:u w:val="single"/>
         </w:rPr>
       </w:pPr>
+      <w:r>
+        <w:rPr>
+          <w:rFonts w:asciiTheme="majorBidi" w:hAnsiTheme="majorBidi" w:cstheme="majorBidi"/>
+          <w:b/>
+          <w:bCs/>
+          <w:color w:val="002060"/>
+          <w:sz w:val="24"/>
+          <w:szCs w:val="24"/>
+          <w:u w:val="single"/>
+        </w:rPr>
+        <w:t>Signal in Time Domain:</w:t>
+      </w:r>
+    </w:p>
+    <w:p>
+      <w:pPr>
+        <w:pStyle w:val="ListParagraph"/>
+        <w:ind w:left="1080"/>
+        <w:rPr>
+          <w:rFonts w:asciiTheme="majorBidi" w:hAnsiTheme="majorBidi" w:cstheme="majorBidi"/>
+          <w:b/>
+          <w:bCs/>
+          <w:color w:val="002060"/>
+          <w:sz w:val="24"/>
+          <w:szCs w:val="24"/>
+          <w:u w:val="single"/>
+        </w:rPr>
+      </w:pPr>
+      <w:r>
+        <w:rPr>
+          <w:noProof/>
+          <w14:ligatures w14:val="standardContextual"/>
+        </w:rPr>
+        <w:drawing>
+          <wp:inline distT="0" distB="0" distL="0" distR="0" wp14:anchorId="01FF9757" wp14:editId="27072169">
+            <wp:extent cx="4978400" cy="3143250"/>
+            <wp:effectExtent l="0" t="0" r="0" b="0"/>
+            <wp:docPr id="326226877" name="Picture 1" descr="A screen shot of a computer screen&#10;&#10;Description automatically generated"/>
+            <wp:cNvGraphicFramePr>
+              <a:graphicFrameLocks xmlns:a="http://schemas.openxmlformats.org/drawingml/2006/main" noChangeAspect="1"/>
+            </wp:cNvGraphicFramePr>
+            <a:graphic xmlns:a="http://schemas.openxmlformats.org/drawingml/2006/main">
+              <a:graphicData uri="http://schemas.openxmlformats.org/drawingml/2006/picture">
+                <pic:pic xmlns:pic="http://schemas.openxmlformats.org/drawingml/2006/picture">
+                  <pic:nvPicPr>
+                    <pic:cNvPr id="326226877" name="Picture 1" descr="A screen shot of a computer screen&#10;&#10;Description automatically generated"/>
+                    <pic:cNvPicPr/>
+                  </pic:nvPicPr>
+                  <pic:blipFill>
+                    <a:blip r:embed="rId40"/>
+                    <a:stretch>
+                      <a:fillRect/>
+                    </a:stretch>
+                  </pic:blipFill>
+                  <pic:spPr>
+                    <a:xfrm>
+                      <a:off x="0" y="0"/>
+                      <a:ext cx="4978400" cy="3143250"/>
+                    </a:xfrm>
+                    <a:prstGeom prst="rect">
+                      <a:avLst/>
+                    </a:prstGeom>
+                  </pic:spPr>
+                </pic:pic>
+              </a:graphicData>
+            </a:graphic>
+          </wp:inline>
+        </w:drawing>
+      </w:r>
+    </w:p>
+    <w:p>
+      <w:pPr>
+        <w:pStyle w:val="ListParagraph"/>
+        <w:ind w:left="1080"/>
+        <w:rPr>
+          <w:rFonts w:asciiTheme="majorBidi" w:hAnsiTheme="majorBidi" w:cstheme="majorBidi"/>
+          <w:b/>
+          <w:bCs/>
+          <w:color w:val="002060"/>
+          <w:sz w:val="24"/>
+          <w:szCs w:val="24"/>
+          <w:u w:val="single"/>
+        </w:rPr>
+      </w:pPr>
+      <w:r>
+        <w:rPr>
+          <w:rFonts w:asciiTheme="majorBidi" w:hAnsiTheme="majorBidi" w:cstheme="majorBidi"/>
+          <w:b/>
+          <w:bCs/>
+          <w:color w:val="002060"/>
+          <w:sz w:val="24"/>
+          <w:szCs w:val="24"/>
+          <w:u w:val="single"/>
+        </w:rPr>
+        <w:t>Signal in Frequency Domain:</w:t>
+      </w:r>
+    </w:p>
+    <w:p>
+      <w:pPr>
+        <w:pStyle w:val="ListParagraph"/>
+        <w:ind w:left="1080"/>
+        <w:rPr>
+          <w:rFonts w:asciiTheme="majorBidi" w:hAnsiTheme="majorBidi" w:cstheme="majorBidi"/>
+          <w:b/>
+          <w:bCs/>
+          <w:color w:val="002060"/>
+          <w:sz w:val="24"/>
+          <w:szCs w:val="24"/>
+          <w:u w:val="single"/>
+        </w:rPr>
+      </w:pPr>
+      <w:r>
+        <w:rPr>
+          <w:noProof/>
+          <w14:ligatures w14:val="standardContextual"/>
+        </w:rPr>
+        <w:drawing>
+          <wp:inline distT="0" distB="0" distL="0" distR="0" wp14:anchorId="1C4ECF4D" wp14:editId="6D5596CC">
+            <wp:extent cx="4959350" cy="3314700"/>
+            <wp:effectExtent l="0" t="0" r="0" b="0"/>
+            <wp:docPr id="146538419" name="Picture 1" descr="A screen shot of a graph&#10;&#10;Description automatically generated"/>
+            <wp:cNvGraphicFramePr>
+              <a:graphicFrameLocks xmlns:a="http://schemas.openxmlformats.org/drawingml/2006/main" noChangeAspect="1"/>
+            </wp:cNvGraphicFramePr>
+            <a:graphic xmlns:a="http://schemas.openxmlformats.org/drawingml/2006/main">
+              <a:graphicData uri="http://schemas.openxmlformats.org/drawingml/2006/picture">
+                <pic:pic xmlns:pic="http://schemas.openxmlformats.org/drawingml/2006/picture">
+                  <pic:nvPicPr>
+                    <pic:cNvPr id="146538419" name="Picture 1" descr="A screen shot of a graph&#10;&#10;Description automatically generated"/>
+                    <pic:cNvPicPr/>
+                  </pic:nvPicPr>
+                  <pic:blipFill>
+                    <a:blip r:embed="rId41"/>
+                    <a:stretch>
+                      <a:fillRect/>
+                    </a:stretch>
+                  </pic:blipFill>
+                  <pic:spPr>
+                    <a:xfrm>
+                      <a:off x="0" y="0"/>
+                      <a:ext cx="4959350" cy="3314700"/>
+                    </a:xfrm>
+                    <a:prstGeom prst="rect">
+                      <a:avLst/>
+                    </a:prstGeom>
+                  </pic:spPr>
+                </pic:pic>
+              </a:graphicData>
+            </a:graphic>
+          </wp:inline>
+        </w:drawing>
+      </w:r>
+    </w:p>
+    <w:p>
+      <w:pPr>
+        <w:pStyle w:val="ListParagraph"/>
+        <w:ind w:left="1080"/>
+        <w:rPr>
+          <w:rFonts w:asciiTheme="majorBidi" w:hAnsiTheme="majorBidi" w:cstheme="majorBidi"/>
+          <w:b/>
+          <w:bCs/>
+          <w:color w:val="002060"/>
+          <w:sz w:val="24"/>
+          <w:szCs w:val="24"/>
+          <w:u w:val="single"/>
+        </w:rPr>
+      </w:pPr>
+    </w:p>
+    <w:p>
+      <w:pPr>
+        <w:pStyle w:val="ListParagraph"/>
+        <w:ind w:left="1080"/>
+        <w:rPr>
+          <w:rFonts w:asciiTheme="majorBidi" w:hAnsiTheme="majorBidi" w:cstheme="majorBidi"/>
+          <w:b/>
+          <w:bCs/>
+          <w:color w:val="002060"/>
+          <w:sz w:val="24"/>
+          <w:szCs w:val="24"/>
+          <w:u w:val="single"/>
+        </w:rPr>
+      </w:pPr>
+    </w:p>
+    <w:p>
+      <w:pPr>
+        <w:pStyle w:val="ListParagraph"/>
+        <w:numPr>
+          <w:ilvl w:val="0"/>
+          <w:numId w:val="10"/>
+        </w:numPr>
+        <w:rPr>
+          <w:rFonts w:asciiTheme="majorBidi" w:hAnsiTheme="majorBidi" w:cstheme="majorBidi"/>
+          <w:b/>
+          <w:bCs/>
+          <w:color w:val="002060"/>
+          <w:sz w:val="24"/>
+          <w:szCs w:val="24"/>
+          <w:u w:val="single"/>
+        </w:rPr>
+      </w:pPr>
+      <w:r>
+        <w:rPr>
+          <w:rFonts w:asciiTheme="majorBidi" w:hAnsiTheme="majorBidi" w:cstheme="majorBidi"/>
+          <w:b/>
+          <w:bCs/>
+          <w:color w:val="002060"/>
+          <w:sz w:val="32"/>
+          <w:szCs w:val="32"/>
+          <w:u w:val="single"/>
+        </w:rPr>
+        <w:lastRenderedPageBreak/>
+        <w:t>SNR = 10:</w:t>
+      </w:r>
+    </w:p>
+    <w:p>
+      <w:pPr>
+        <w:pStyle w:val="ListParagraph"/>
+        <w:ind w:left="1080"/>
+        <w:rPr>
+          <w:rFonts w:asciiTheme="majorBidi" w:hAnsiTheme="majorBidi" w:cstheme="majorBidi"/>
+          <w:b/>
+          <w:bCs/>
+          <w:color w:val="002060"/>
+          <w:sz w:val="24"/>
+          <w:szCs w:val="24"/>
+          <w:u w:val="single"/>
+        </w:rPr>
+      </w:pPr>
+      <w:r>
+        <w:rPr>
+          <w:rFonts w:asciiTheme="majorBidi" w:hAnsiTheme="majorBidi" w:cstheme="majorBidi"/>
+          <w:b/>
+          <w:bCs/>
+          <w:color w:val="002060"/>
+          <w:sz w:val="24"/>
+          <w:szCs w:val="24"/>
+          <w:u w:val="single"/>
+        </w:rPr>
+        <w:t>Signal in Time Domain:</w:t>
+      </w:r>
+    </w:p>
+    <w:p>
+      <w:pPr>
+        <w:pStyle w:val="ListParagraph"/>
+        <w:ind w:left="1080"/>
+        <w:rPr>
+          <w:rFonts w:asciiTheme="majorBidi" w:hAnsiTheme="majorBidi" w:cstheme="majorBidi"/>
+          <w:b/>
+          <w:bCs/>
+          <w:color w:val="002060"/>
+          <w:sz w:val="24"/>
+          <w:szCs w:val="24"/>
+          <w:u w:val="single"/>
+        </w:rPr>
+      </w:pPr>
+      <w:r>
+        <w:rPr>
+          <w:noProof/>
+          <w14:ligatures w14:val="standardContextual"/>
+        </w:rPr>
+        <w:drawing>
+          <wp:inline distT="0" distB="0" distL="0" distR="0" wp14:anchorId="56606FA3" wp14:editId="1C2B11A4">
+            <wp:extent cx="5302250" cy="3397250"/>
+            <wp:effectExtent l="0" t="0" r="0" b="0"/>
+            <wp:docPr id="1678473387" name="Picture 1" descr="A screen shot of a graph&#10;&#10;Description automatically generated"/>
+            <wp:cNvGraphicFramePr>
+              <a:graphicFrameLocks xmlns:a="http://schemas.openxmlformats.org/drawingml/2006/main" noChangeAspect="1"/>
+            </wp:cNvGraphicFramePr>
+            <a:graphic xmlns:a="http://schemas.openxmlformats.org/drawingml/2006/main">
+              <a:graphicData uri="http://schemas.openxmlformats.org/drawingml/2006/picture">
+                <pic:pic xmlns:pic="http://schemas.openxmlformats.org/drawingml/2006/picture">
+                  <pic:nvPicPr>
+                    <pic:cNvPr id="1678473387" name="Picture 1" descr="A screen shot of a graph&#10;&#10;Description automatically generated"/>
+                    <pic:cNvPicPr/>
+                  </pic:nvPicPr>
+                  <pic:blipFill>
+                    <a:blip r:embed="rId42"/>
+                    <a:stretch>
+                      <a:fillRect/>
+                    </a:stretch>
+                  </pic:blipFill>
+                  <pic:spPr>
+                    <a:xfrm>
+                      <a:off x="0" y="0"/>
+                      <a:ext cx="5302250" cy="3397250"/>
+                    </a:xfrm>
+                    <a:prstGeom prst="rect">
+                      <a:avLst/>
+                    </a:prstGeom>
+                  </pic:spPr>
+                </pic:pic>
+              </a:graphicData>
+            </a:graphic>
+          </wp:inline>
+        </w:drawing>
+      </w:r>
+    </w:p>
+    <w:p>
+      <w:pPr>
+        <w:pStyle w:val="ListParagraph"/>
+        <w:ind w:left="1080"/>
+        <w:rPr>
+          <w:rFonts w:asciiTheme="majorBidi" w:hAnsiTheme="majorBidi" w:cstheme="majorBidi"/>
+          <w:b/>
+          <w:bCs/>
+          <w:color w:val="002060"/>
+          <w:sz w:val="32"/>
+          <w:szCs w:val="32"/>
+          <w:u w:val="single"/>
+        </w:rPr>
+      </w:pPr>
+    </w:p>
+    <w:p>
+      <w:pPr>
+        <w:pStyle w:val="ListParagraph"/>
+        <w:ind w:left="1080"/>
+        <w:rPr>
+          <w:rFonts w:asciiTheme="majorBidi" w:hAnsiTheme="majorBidi" w:cstheme="majorBidi"/>
+          <w:b/>
+          <w:bCs/>
+          <w:color w:val="002060"/>
+          <w:sz w:val="24"/>
+          <w:szCs w:val="24"/>
+          <w:u w:val="single"/>
+        </w:rPr>
+      </w:pPr>
+      <w:r>
+        <w:rPr>
+          <w:rFonts w:asciiTheme="majorBidi" w:hAnsiTheme="majorBidi" w:cstheme="majorBidi"/>
+          <w:b/>
+          <w:bCs/>
+          <w:color w:val="002060"/>
+          <w:sz w:val="24"/>
+          <w:szCs w:val="24"/>
+          <w:u w:val="single"/>
+        </w:rPr>
+        <w:t>Signal in Frequency Domain:</w:t>
+      </w:r>
+    </w:p>
+    <w:p>
+      <w:pPr>
+        <w:pStyle w:val="ListParagraph"/>
+        <w:ind w:left="1080"/>
+        <w:rPr>
+          <w:rFonts w:asciiTheme="majorBidi" w:hAnsiTheme="majorBidi" w:cstheme="majorBidi"/>
+          <w:b/>
+          <w:bCs/>
+          <w:color w:val="002060"/>
+          <w:sz w:val="24"/>
+          <w:szCs w:val="24"/>
+          <w:u w:val="single"/>
+        </w:rPr>
+      </w:pPr>
+      <w:r>
+        <w:rPr>
+          <w:noProof/>
+          <w14:ligatures w14:val="standardContextual"/>
+        </w:rPr>
+        <w:drawing>
+          <wp:inline distT="0" distB="0" distL="0" distR="0" wp14:anchorId="20A6077F" wp14:editId="583CFF8B">
+            <wp:extent cx="5276850" cy="3524250"/>
+            <wp:effectExtent l="0" t="0" r="0" b="0"/>
+            <wp:docPr id="1250797676" name="Picture 1" descr="A screen shot of a graph&#10;&#10;Description automatically generated"/>
+            <wp:cNvGraphicFramePr>
+              <a:graphicFrameLocks xmlns:a="http://schemas.openxmlformats.org/drawingml/2006/main" noChangeAspect="1"/>
+            </wp:cNvGraphicFramePr>
+            <a:graphic xmlns:a="http://schemas.openxmlformats.org/drawingml/2006/main">
+              <a:graphicData uri="http://schemas.openxmlformats.org/drawingml/2006/picture">
+                <pic:pic xmlns:pic="http://schemas.openxmlformats.org/drawingml/2006/picture">
+                  <pic:nvPicPr>
+                    <pic:cNvPr id="1250797676" name="Picture 1" descr="A screen shot of a graph&#10;&#10;Description automatically generated"/>
+                    <pic:cNvPicPr/>
+                  </pic:nvPicPr>
+                  <pic:blipFill>
+                    <a:blip r:embed="rId43"/>
+                    <a:stretch>
+                      <a:fillRect/>
+                    </a:stretch>
+                  </pic:blipFill>
+                  <pic:spPr>
+                    <a:xfrm>
+                      <a:off x="0" y="0"/>
+                      <a:ext cx="5276850" cy="3524250"/>
+                    </a:xfrm>
+                    <a:prstGeom prst="rect">
+                      <a:avLst/>
+                    </a:prstGeom>
+                  </pic:spPr>
+                </pic:pic>
+              </a:graphicData>
+            </a:graphic>
+          </wp:inline>
+        </w:drawing>
+      </w:r>
+    </w:p>
+    <w:p>
+      <w:pPr>
+        <w:pStyle w:val="ListParagraph"/>
+        <w:ind w:left="1080"/>
+        <w:rPr>
+          <w:rFonts w:asciiTheme="majorBidi" w:hAnsiTheme="majorBidi" w:cstheme="majorBidi"/>
+          <w:b/>
+          <w:bCs/>
+          <w:sz w:val="32"/>
+          <w:szCs w:val="32"/>
+          <w:u w:val="single"/>
+        </w:rPr>
+      </w:pPr>
+    </w:p>
+    <w:p>
+      <w:pPr>
+        <w:pStyle w:val="ListParagraph"/>
+        <w:numPr>
+          <w:ilvl w:val="0"/>
+          <w:numId w:val="10"/>
+        </w:numPr>
+        <w:rPr>
+          <w:rFonts w:asciiTheme="majorBidi" w:hAnsiTheme="majorBidi" w:cstheme="majorBidi"/>
+          <w:b/>
+          <w:bCs/>
+          <w:color w:val="002060"/>
+          <w:sz w:val="32"/>
+          <w:szCs w:val="32"/>
+          <w:u w:val="single"/>
+        </w:rPr>
+      </w:pPr>
+      <w:r>
+        <w:rPr>
+          <w:rFonts w:asciiTheme="majorBidi" w:hAnsiTheme="majorBidi" w:cstheme="majorBidi"/>
+          <w:b/>
+          <w:bCs/>
+          <w:color w:val="002060"/>
+          <w:sz w:val="32"/>
+          <w:szCs w:val="32"/>
+          <w:u w:val="single"/>
+        </w:rPr>
+        <w:lastRenderedPageBreak/>
+        <w:t>SNR=30:</w:t>
+      </w:r>
+    </w:p>
+    <w:p>
+      <w:pPr>
+        <w:pStyle w:val="ListParagraph"/>
+        <w:ind w:left="1080"/>
+        <w:rPr>
+          <w:rFonts w:asciiTheme="majorBidi" w:hAnsiTheme="majorBidi" w:cstheme="majorBidi"/>
+          <w:b/>
+          <w:bCs/>
+          <w:color w:val="002060"/>
+          <w:sz w:val="24"/>
+          <w:szCs w:val="24"/>
+          <w:u w:val="single"/>
+        </w:rPr>
+      </w:pPr>
+      <w:r>
+        <w:rPr>
+          <w:rFonts w:asciiTheme="majorBidi" w:hAnsiTheme="majorBidi" w:cstheme="majorBidi"/>
+          <w:b/>
+          <w:bCs/>
+          <w:color w:val="002060"/>
+          <w:sz w:val="24"/>
+          <w:szCs w:val="24"/>
+          <w:u w:val="single"/>
+        </w:rPr>
+        <w:t>Signal in Time Domain:</w:t>
+      </w:r>
+    </w:p>
+    <w:p>
+      <w:pPr>
+        <w:pStyle w:val="ListParagraph"/>
+        <w:ind w:left="1080"/>
+        <w:rPr>
+          <w:rFonts w:asciiTheme="majorBidi" w:hAnsiTheme="majorBidi" w:cstheme="majorBidi"/>
+          <w:b/>
+          <w:bCs/>
+          <w:color w:val="002060"/>
+          <w:sz w:val="24"/>
+          <w:szCs w:val="24"/>
+          <w:u w:val="single"/>
+        </w:rPr>
+      </w:pPr>
+      <w:r>
+        <w:rPr>
+          <w:noProof/>
+          <w14:ligatures w14:val="standardContextual"/>
+        </w:rPr>
+        <w:drawing>
+          <wp:inline distT="0" distB="0" distL="0" distR="0" wp14:anchorId="3CEDB79C" wp14:editId="0002F0CB">
+            <wp:extent cx="4991100" cy="3441700"/>
+            <wp:effectExtent l="0" t="0" r="0" b="6350"/>
+            <wp:docPr id="955818934" name="Picture 1" descr="A screen shot of a graph&#10;&#10;Description automatically generated"/>
+            <wp:cNvGraphicFramePr>
+              <a:graphicFrameLocks xmlns:a="http://schemas.openxmlformats.org/drawingml/2006/main" noChangeAspect="1"/>
+            </wp:cNvGraphicFramePr>
+            <a:graphic xmlns:a="http://schemas.openxmlformats.org/drawingml/2006/main">
+              <a:graphicData uri="http://schemas.openxmlformats.org/drawingml/2006/picture">
+                <pic:pic xmlns:pic="http://schemas.openxmlformats.org/drawingml/2006/picture">
+                  <pic:nvPicPr>
+                    <pic:cNvPr id="955818934" name="Picture 1" descr="A screen shot of a graph&#10;&#10;Description automatically generated"/>
+                    <pic:cNvPicPr/>
+                  </pic:nvPicPr>
+                  <pic:blipFill>
+                    <a:blip r:embed="rId44"/>
+                    <a:stretch>
+                      <a:fillRect/>
+                    </a:stretch>
+                  </pic:blipFill>
+                  <pic:spPr>
+                    <a:xfrm>
+                      <a:off x="0" y="0"/>
+                      <a:ext cx="4991100" cy="3441700"/>
+                    </a:xfrm>
+                    <a:prstGeom prst="rect">
+                      <a:avLst/>
+                    </a:prstGeom>
+                  </pic:spPr>
+                </pic:pic>
+              </a:graphicData>
+            </a:graphic>
+          </wp:inline>
+        </w:drawing>
+      </w:r>
+    </w:p>
+    <w:p>
+      <w:pPr>
+        <w:pStyle w:val="ListParagraph"/>
+        <w:ind w:left="1080"/>
+        <w:rPr>
+          <w:rFonts w:asciiTheme="majorBidi" w:hAnsiTheme="majorBidi" w:cstheme="majorBidi"/>
+          <w:b/>
+          <w:bCs/>
+          <w:color w:val="002060"/>
+          <w:sz w:val="32"/>
+          <w:szCs w:val="32"/>
+          <w:u w:val="single"/>
+        </w:rPr>
+      </w:pPr>
+    </w:p>
+    <w:p>
+      <w:pPr>
+        <w:pStyle w:val="ListParagraph"/>
+        <w:ind w:left="1080"/>
+        <w:rPr>
+          <w:rFonts w:asciiTheme="majorBidi" w:hAnsiTheme="majorBidi" w:cstheme="majorBidi"/>
+          <w:b/>
+          <w:bCs/>
+          <w:color w:val="002060"/>
+          <w:sz w:val="24"/>
+          <w:szCs w:val="24"/>
+          <w:u w:val="single"/>
+        </w:rPr>
+      </w:pPr>
+      <w:r>
+        <w:rPr>
+          <w:rFonts w:asciiTheme="majorBidi" w:hAnsiTheme="majorBidi" w:cstheme="majorBidi"/>
+          <w:b/>
+          <w:bCs/>
+          <w:color w:val="002060"/>
+          <w:sz w:val="24"/>
+          <w:szCs w:val="24"/>
+          <w:u w:val="single"/>
+        </w:rPr>
+        <w:t>Signal in Frequency Domain:</w:t>
+      </w:r>
+    </w:p>
+    <w:p>
+      <w:pPr>
+        <w:pStyle w:val="ListParagraph"/>
+        <w:ind w:left="1080"/>
+        <w:rPr>
+          <w:rFonts w:asciiTheme="majorBidi" w:hAnsiTheme="majorBidi" w:cstheme="majorBidi"/>
+          <w:b/>
+          <w:bCs/>
+          <w:color w:val="002060"/>
+          <w:sz w:val="24"/>
+          <w:szCs w:val="24"/>
+          <w:u w:val="single"/>
+        </w:rPr>
+      </w:pPr>
+      <w:r>
+        <w:rPr>
+          <w:noProof/>
+          <w14:ligatures w14:val="standardContextual"/>
+        </w:rPr>
+        <w:drawing>
+          <wp:inline distT="0" distB="0" distL="0" distR="0" wp14:anchorId="054DB82B" wp14:editId="6E25088D">
+            <wp:extent cx="5060950" cy="3797300"/>
+            <wp:effectExtent l="0" t="0" r="6350" b="0"/>
+            <wp:docPr id="1918622449" name="Picture 1" descr="A screenshot of a graph&#10;&#10;Description automatically generated"/>
+            <wp:cNvGraphicFramePr>
+              <a:graphicFrameLocks xmlns:a="http://schemas.openxmlformats.org/drawingml/2006/main" noChangeAspect="1"/>
+            </wp:cNvGraphicFramePr>
+            <a:graphic xmlns:a="http://schemas.openxmlformats.org/drawingml/2006/main">
+              <a:graphicData uri="http://schemas.openxmlformats.org/drawingml/2006/picture">
+                <pic:pic xmlns:pic="http://schemas.openxmlformats.org/drawingml/2006/picture">
+                  <pic:nvPicPr>
+                    <pic:cNvPr id="1918622449" name="Picture 1" descr="A screenshot of a graph&#10;&#10;Description automatically generated"/>
+                    <pic:cNvPicPr/>
+                  </pic:nvPicPr>
+                  <pic:blipFill>
+                    <a:blip r:embed="rId45"/>
+                    <a:stretch>
+                      <a:fillRect/>
+                    </a:stretch>
+                  </pic:blipFill>
+                  <pic:spPr>
+                    <a:xfrm>
+                      <a:off x="0" y="0"/>
+                      <a:ext cx="5060950" cy="3797300"/>
+                    </a:xfrm>
+                    <a:prstGeom prst="rect">
+                      <a:avLst/>
+                    </a:prstGeom>
+                  </pic:spPr>
+                </pic:pic>
+              </a:graphicData>
+            </a:graphic>
+          </wp:inline>
+        </w:drawing>
+      </w:r>
+    </w:p>
+    <w:p>
+      <w:pPr>
+        <w:rPr>
+          <w:rFonts w:asciiTheme="majorBidi" w:hAnsiTheme="majorBidi" w:cstheme="majorBidi"/>
+          <w:b/>
+          <w:bCs/>
+          <w:color w:val="002060"/>
+          <w:sz w:val="28"/>
+          <w:szCs w:val="28"/>
+          <w:u w:val="single"/>
+        </w:rPr>
+      </w:pPr>
+      <w:r>
+        <w:rPr>
+          <w:rFonts w:asciiTheme="majorBidi" w:hAnsiTheme="majorBidi" w:cstheme="majorBidi"/>
+          <w:b/>
+          <w:bCs/>
+          <w:color w:val="002060"/>
+          <w:sz w:val="28"/>
+          <w:szCs w:val="28"/>
+          <w:u w:val="single"/>
+        </w:rPr>
+        <w:lastRenderedPageBreak/>
+        <w:t xml:space="preserve">Single Sided </w:t>
+      </w:r>
+      <w:r>
+        <w:rPr>
+          <w:rFonts w:asciiTheme="majorBidi" w:hAnsiTheme="majorBidi" w:cstheme="majorBidi"/>
+          <w:b/>
+          <w:bCs/>
+          <w:color w:val="002060"/>
+          <w:sz w:val="28"/>
+          <w:szCs w:val="28"/>
+          <w:u w:val="single"/>
+        </w:rPr>
+        <w:t>Band Transmitted Carrier</w:t>
+      </w:r>
+      <w:r>
+        <w:rPr>
+          <w:rFonts w:asciiTheme="majorBidi" w:hAnsiTheme="majorBidi" w:cstheme="majorBidi"/>
+          <w:b/>
+          <w:bCs/>
+          <w:color w:val="002060"/>
+          <w:sz w:val="28"/>
+          <w:szCs w:val="28"/>
+          <w:u w:val="single"/>
+        </w:rPr>
+        <w:t>:</w:t>
+      </w:r>
+    </w:p>
+    <w:p>
+      <w:pPr>
+        <w:rPr>
+          <w:rFonts w:asciiTheme="majorBidi" w:hAnsiTheme="majorBidi" w:cstheme="majorBidi"/>
+          <w:b/>
+          <w:bCs/>
+          <w:color w:val="002060"/>
+          <w:sz w:val="28"/>
+          <w:szCs w:val="28"/>
+          <w:u w:val="single"/>
+        </w:rPr>
+      </w:pPr>
+      <w:r>
+        <w:rPr>
+          <w:noProof/>
+          <w14:ligatures w14:val="standardContextual"/>
+        </w:rPr>
+        <w:drawing>
+          <wp:inline distT="0" distB="0" distL="0" distR="0" wp14:anchorId="024C3A09" wp14:editId="6C792B06">
+            <wp:extent cx="5943600" cy="3676650"/>
+            <wp:effectExtent l="0" t="0" r="0" b="0"/>
+            <wp:docPr id="1791049078" name="Picture 1" descr="A screenshot of a computer&#10;&#10;Description automatically generated"/>
+            <wp:cNvGraphicFramePr>
+              <a:graphicFrameLocks xmlns:a="http://schemas.openxmlformats.org/drawingml/2006/main" noChangeAspect="1"/>
+            </wp:cNvGraphicFramePr>
+            <a:graphic xmlns:a="http://schemas.openxmlformats.org/drawingml/2006/main">
+              <a:graphicData uri="http://schemas.openxmlformats.org/drawingml/2006/picture">
+                <pic:pic xmlns:pic="http://schemas.openxmlformats.org/drawingml/2006/picture">
+                  <pic:nvPicPr>
+                    <pic:cNvPr id="1791049078" name="Picture 1" descr="A screenshot of a computer&#10;&#10;Description automatically generated"/>
+                    <pic:cNvPicPr/>
+                  </pic:nvPicPr>
+                  <pic:blipFill>
+                    <a:blip r:embed="rId46"/>
+                    <a:stretch>
+                      <a:fillRect/>
+                    </a:stretch>
+                  </pic:blipFill>
+                  <pic:spPr>
+                    <a:xfrm>
+                      <a:off x="0" y="0"/>
+                      <a:ext cx="5943600" cy="3676650"/>
+                    </a:xfrm>
+                    <a:prstGeom prst="rect">
+                      <a:avLst/>
+                    </a:prstGeom>
+                  </pic:spPr>
+                </pic:pic>
+              </a:graphicData>
+            </a:graphic>
+          </wp:inline>
+        </w:drawing>
+      </w:r>
+    </w:p>
+    <w:p>
+      <w:pPr>
+        <w:rPr>
+          <w:rFonts w:asciiTheme="majorBidi" w:hAnsiTheme="majorBidi" w:cstheme="majorBidi"/>
+          <w:b/>
+          <w:bCs/>
+          <w:color w:val="002060"/>
+          <w:sz w:val="28"/>
+          <w:szCs w:val="28"/>
+          <w:u w:val="single"/>
+        </w:rPr>
+      </w:pPr>
+      <w:r>
+        <w:rPr>
+          <w:rFonts w:asciiTheme="majorBidi" w:hAnsiTheme="majorBidi" w:cstheme="majorBidi"/>
+          <w:b/>
+          <w:bCs/>
+          <w:color w:val="002060"/>
+          <w:sz w:val="28"/>
+          <w:szCs w:val="28"/>
+          <w:u w:val="single"/>
+        </w:rPr>
+        <w:t>Demodulated signal using Envelop detection</w:t>
+      </w:r>
+      <w:r>
+        <w:rPr>
+          <w:rFonts w:asciiTheme="majorBidi" w:hAnsiTheme="majorBidi" w:cstheme="majorBidi"/>
+          <w:b/>
+          <w:bCs/>
+          <w:color w:val="002060"/>
+          <w:sz w:val="28"/>
+          <w:szCs w:val="28"/>
+          <w:u w:val="single"/>
+        </w:rPr>
+        <w:t>:</w:t>
+      </w:r>
+    </w:p>
+    <w:p>
+      <w:pPr>
+        <w:rPr>
+          <w:rFonts w:asciiTheme="majorBidi" w:hAnsiTheme="majorBidi" w:cstheme="majorBidi"/>
+          <w:b/>
+          <w:bCs/>
+          <w:color w:val="002060"/>
+          <w:sz w:val="24"/>
+          <w:szCs w:val="24"/>
+          <w:u w:val="single"/>
+        </w:rPr>
+      </w:pPr>
+      <w:r>
+        <w:rPr>
+          <w:noProof/>
+          <w14:ligatures w14:val="standardContextual"/>
+        </w:rPr>
+        <w:drawing>
+          <wp:inline distT="0" distB="0" distL="0" distR="0" wp14:anchorId="12592F48" wp14:editId="2AE2D994">
+            <wp:extent cx="5943600" cy="3790950"/>
+            <wp:effectExtent l="0" t="0" r="0" b="0"/>
+            <wp:docPr id="713769330" name="Picture 1" descr="A screen shot of a computer&#10;&#10;Description automatically generated"/>
+            <wp:cNvGraphicFramePr>
+              <a:graphicFrameLocks xmlns:a="http://schemas.openxmlformats.org/drawingml/2006/main" noChangeAspect="1"/>
+            </wp:cNvGraphicFramePr>
+            <a:graphic xmlns:a="http://schemas.openxmlformats.org/drawingml/2006/main">
+              <a:graphicData uri="http://schemas.openxmlformats.org/drawingml/2006/picture">
+                <pic:pic xmlns:pic="http://schemas.openxmlformats.org/drawingml/2006/picture">
+                  <pic:nvPicPr>
+                    <pic:cNvPr id="713769330" name="Picture 1" descr="A screen shot of a computer&#10;&#10;Description automatically generated"/>
+                    <pic:cNvPicPr/>
+                  </pic:nvPicPr>
+                  <pic:blipFill>
+                    <a:blip r:embed="rId47"/>
+                    <a:stretch>
+                      <a:fillRect/>
+                    </a:stretch>
+                  </pic:blipFill>
+                  <pic:spPr>
+                    <a:xfrm>
+                      <a:off x="0" y="0"/>
+                      <a:ext cx="5943600" cy="3790950"/>
+                    </a:xfrm>
+                    <a:prstGeom prst="rect">
+                      <a:avLst/>
+                    </a:prstGeom>
+                  </pic:spPr>
+                </pic:pic>
+              </a:graphicData>
+            </a:graphic>
+          </wp:inline>
+        </w:drawing>
+      </w:r>
+    </w:p>
+    <w:p>
+      <w:pPr>
+        <w:rPr>
+          <w:rFonts w:asciiTheme="majorBidi" w:hAnsiTheme="majorBidi" w:cstheme="majorBidi"/>
+          <w:b/>
+          <w:bCs/>
+          <w:color w:val="4472C4" w:themeColor="accent1"/>
+          <w:sz w:val="40"/>
+          <w:szCs w:val="40"/>
+          <w:u w:val="single"/>
+        </w:rPr>
+      </w:pPr>
+      <w:r>
+        <w:rPr>
+          <w:rFonts w:asciiTheme="majorBidi" w:hAnsiTheme="majorBidi" w:cstheme="majorBidi"/>
+          <w:b/>
+          <w:bCs/>
+          <w:color w:val="4472C4" w:themeColor="accent1"/>
+          <w:sz w:val="40"/>
+          <w:szCs w:val="40"/>
+          <w:u w:val="single"/>
+        </w:rPr>
+        <w:lastRenderedPageBreak/>
+        <w:t xml:space="preserve">Experiment </w:t>
+      </w:r>
+      <w:r>
+        <w:rPr>
+          <w:rFonts w:asciiTheme="majorBidi" w:hAnsiTheme="majorBidi" w:cstheme="majorBidi"/>
+          <w:b/>
+          <w:bCs/>
+          <w:color w:val="4472C4" w:themeColor="accent1"/>
+          <w:sz w:val="40"/>
+          <w:szCs w:val="40"/>
+          <w:u w:val="single"/>
+        </w:rPr>
+        <w:t>Three</w:t>
+      </w:r>
+      <w:r>
+        <w:rPr>
+          <w:rFonts w:asciiTheme="majorBidi" w:hAnsiTheme="majorBidi" w:cstheme="majorBidi"/>
+          <w:b/>
+          <w:bCs/>
+          <w:color w:val="4472C4" w:themeColor="accent1"/>
+          <w:sz w:val="40"/>
+          <w:szCs w:val="40"/>
+          <w:u w:val="single"/>
+        </w:rPr>
+        <w:t xml:space="preserve">: </w:t>
+      </w:r>
+      <w:r>
+        <w:rPr>
+          <w:rFonts w:asciiTheme="majorBidi" w:hAnsiTheme="majorBidi" w:cstheme="majorBidi"/>
+          <w:b/>
+          <w:bCs/>
+          <w:color w:val="4472C4" w:themeColor="accent1"/>
+          <w:sz w:val="40"/>
+          <w:szCs w:val="40"/>
+          <w:u w:val="single"/>
+        </w:rPr>
+        <w:t xml:space="preserve">Frequency </w:t>
+      </w:r>
+      <w:r>
+        <w:rPr>
+          <w:rFonts w:asciiTheme="majorBidi" w:hAnsiTheme="majorBidi" w:cstheme="majorBidi"/>
+          <w:b/>
+          <w:bCs/>
+          <w:color w:val="4472C4" w:themeColor="accent1"/>
+          <w:sz w:val="40"/>
+          <w:szCs w:val="40"/>
+          <w:u w:val="single"/>
+        </w:rPr>
+        <w:t>Modulation: -</w:t>
+      </w:r>
+    </w:p>
+    <w:p>
+      <w:pPr>
+        <w:rPr>
+          <w:rFonts w:asciiTheme="majorBidi" w:hAnsiTheme="majorBidi" w:cstheme="majorBidi"/>
+          <w:b/>
+          <w:bCs/>
+          <w:color w:val="002060"/>
+          <w:sz w:val="40"/>
+          <w:szCs w:val="40"/>
+          <w:u w:val="single"/>
+        </w:rPr>
+      </w:pPr>
+      <w:r>
+        <w:rPr>
+          <w:rFonts w:asciiTheme="majorBidi" w:hAnsiTheme="majorBidi" w:cstheme="majorBidi"/>
+          <w:b/>
+          <w:bCs/>
+          <w:color w:val="002060"/>
+          <w:sz w:val="28"/>
+          <w:szCs w:val="28"/>
+          <w:u w:val="single"/>
+        </w:rPr>
+        <w:t>Signal in frequency domain:</w:t>
+      </w:r>
+    </w:p>
+    <w:p>
+      <w:pPr>
+        <w:rPr>
+          <w:rFonts w:asciiTheme="majorBidi" w:hAnsiTheme="majorBidi" w:cstheme="majorBidi"/>
+          <w:sz w:val="28"/>
+          <w:szCs w:val="28"/>
+        </w:rPr>
+      </w:pPr>
+      <w:r>
+        <w:rPr>
+          <w:noProof/>
+          <w14:ligatures w14:val="standardContextual"/>
+        </w:rPr>
+        <w:drawing>
+          <wp:inline distT="0" distB="0" distL="0" distR="0" wp14:anchorId="7F01714E" wp14:editId="4167EC4E">
+            <wp:extent cx="5943600" cy="3186545"/>
+            <wp:effectExtent l="0" t="0" r="0" b="0"/>
+            <wp:docPr id="542029294" name="Picture 1" descr="A screen shot of a graph&#10;&#10;Description automatically generated"/>
+            <wp:cNvGraphicFramePr>
+              <a:graphicFrameLocks xmlns:a="http://schemas.openxmlformats.org/drawingml/2006/main" noChangeAspect="1"/>
+            </wp:cNvGraphicFramePr>
+            <a:graphic xmlns:a="http://schemas.openxmlformats.org/drawingml/2006/main">
+              <a:graphicData uri="http://schemas.openxmlformats.org/drawingml/2006/picture">
+                <pic:pic xmlns:pic="http://schemas.openxmlformats.org/drawingml/2006/picture">
+                  <pic:nvPicPr>
+                    <pic:cNvPr id="542029294" name="Picture 1" descr="A screen shot of a graph&#10;&#10;Description automatically generated"/>
+                    <pic:cNvPicPr/>
+                  </pic:nvPicPr>
+                  <pic:blipFill>
+                    <a:blip r:embed="rId48"/>
+                    <a:stretch>
+                      <a:fillRect/>
+                    </a:stretch>
+                  </pic:blipFill>
+                  <pic:spPr>
+                    <a:xfrm>
+                      <a:off x="0" y="0"/>
+                      <a:ext cx="5959436" cy="3195035"/>
+                    </a:xfrm>
+                    <a:prstGeom prst="rect">
+                      <a:avLst/>
+                    </a:prstGeom>
+                  </pic:spPr>
+                </pic:pic>
+              </a:graphicData>
+            </a:graphic>
+          </wp:inline>
+        </w:drawing>
+      </w:r>
+    </w:p>
+    <w:p>
+      <w:pPr>
+        <w:rPr>
+          <w:rFonts w:asciiTheme="majorBidi" w:hAnsiTheme="majorBidi" w:cstheme="majorBidi"/>
+          <w:b/>
+          <w:bCs/>
+          <w:color w:val="002060"/>
+          <w:sz w:val="28"/>
+          <w:szCs w:val="28"/>
+          <w:u w:val="single"/>
+        </w:rPr>
+      </w:pPr>
+      <w:r>
+        <w:rPr>
+          <w:rFonts w:asciiTheme="majorBidi" w:hAnsiTheme="majorBidi" w:cstheme="majorBidi"/>
+          <w:b/>
+          <w:bCs/>
+          <w:color w:val="002060"/>
+          <w:sz w:val="28"/>
+          <w:szCs w:val="28"/>
+          <w:u w:val="single"/>
+        </w:rPr>
+        <w:t>Filtered Signal:</w:t>
+      </w:r>
+    </w:p>
+    <w:p>
+      <w:pPr>
+        <w:rPr>
+          <w:rFonts w:asciiTheme="majorBidi" w:hAnsiTheme="majorBidi" w:cstheme="majorBidi"/>
+          <w:sz w:val="32"/>
+          <w:szCs w:val="32"/>
+        </w:rPr>
+      </w:pPr>
+      <w:r>
+        <w:rPr>
+          <w:noProof/>
+          <w14:ligatures w14:val="standardContextual"/>
+        </w:rPr>
+        <w:drawing>
+          <wp:inline distT="0" distB="0" distL="0" distR="0" wp14:anchorId="1D409A0D" wp14:editId="7F7949E9">
+            <wp:extent cx="5942965" cy="3865418"/>
+            <wp:effectExtent l="0" t="0" r="635" b="1905"/>
+            <wp:docPr id="1506784329" name="Picture 1" descr="A screen shot of a graph&#10;&#10;Description automatically generated"/>
+            <wp:cNvGraphicFramePr>
+              <a:graphicFrameLocks xmlns:a="http://schemas.openxmlformats.org/drawingml/2006/main" noChangeAspect="1"/>
+            </wp:cNvGraphicFramePr>
+            <a:graphic xmlns:a="http://schemas.openxmlformats.org/drawingml/2006/main">
+              <a:graphicData uri="http://schemas.openxmlformats.org/drawingml/2006/picture">
+                <pic:pic xmlns:pic="http://schemas.openxmlformats.org/drawingml/2006/picture">
+                  <pic:nvPicPr>
+                    <pic:cNvPr id="1506784329" name="Picture 1" descr="A screen shot of a graph&#10;&#10;Description automatically generated"/>
+                    <pic:cNvPicPr/>
+                  </pic:nvPicPr>
+                  <pic:blipFill>
+                    <a:blip r:embed="rId49"/>
+                    <a:stretch>
+                      <a:fillRect/>
+                    </a:stretch>
+                  </pic:blipFill>
+                  <pic:spPr>
+                    <a:xfrm>
+                      <a:off x="0" y="0"/>
+                      <a:ext cx="5957838" cy="3875091"/>
+                    </a:xfrm>
+                    <a:prstGeom prst="rect">
+                      <a:avLst/>
+                    </a:prstGeom>
+                  </pic:spPr>
+                </pic:pic>
+              </a:graphicData>
+            </a:graphic>
+          </wp:inline>
+        </w:drawing>
+      </w:r>
+    </w:p>
+    <w:p>
+      <w:pPr>
+        <w:rPr>
+          <w:rFonts w:asciiTheme="majorBidi" w:hAnsiTheme="majorBidi" w:cstheme="majorBidi"/>
+          <w:b/>
+          <w:bCs/>
+          <w:color w:val="002060"/>
+          <w:sz w:val="28"/>
+          <w:szCs w:val="28"/>
+          <w:u w:val="single"/>
+        </w:rPr>
+      </w:pPr>
+      <w:r>
+        <w:rPr>
+          <w:rFonts w:asciiTheme="majorBidi" w:hAnsiTheme="majorBidi" w:cstheme="majorBidi"/>
+          <w:b/>
+          <w:bCs/>
+          <w:color w:val="002060"/>
+          <w:sz w:val="28"/>
+          <w:szCs w:val="28"/>
+          <w:u w:val="single"/>
+        </w:rPr>
+        <w:lastRenderedPageBreak/>
+        <w:t>Filtered Signal in Time Domain:</w:t>
+      </w:r>
+    </w:p>
+    <w:p>
+      <w:pPr>
+        <w:rPr>
+          <w:rFonts w:asciiTheme="majorBidi" w:hAnsiTheme="majorBidi" w:cstheme="majorBidi"/>
+          <w:b/>
+          <w:bCs/>
+          <w:sz w:val="24"/>
+          <w:szCs w:val="24"/>
+          <w:u w:val="single"/>
+          <w:rtl/>
+        </w:rPr>
+      </w:pPr>
+      <w:r>
+        <w:rPr>
+          <w:noProof/>
+          <w14:ligatures w14:val="standardContextual"/>
+        </w:rPr>
+        <w:drawing>
+          <wp:inline distT="0" distB="0" distL="0" distR="0" wp14:anchorId="2E529B8E" wp14:editId="67512054">
+            <wp:extent cx="5943600" cy="3429000"/>
+            <wp:effectExtent l="0" t="0" r="0" b="0"/>
+            <wp:docPr id="1666168845" name="Picture 1" descr="A screen shot of a computer&#10;&#10;Description automatically generated"/>
+            <wp:cNvGraphicFramePr>
+              <a:graphicFrameLocks xmlns:a="http://schemas.openxmlformats.org/drawingml/2006/main" noChangeAspect="1"/>
+            </wp:cNvGraphicFramePr>
+            <a:graphic xmlns:a="http://schemas.openxmlformats.org/drawingml/2006/main">
+              <a:graphicData uri="http://schemas.openxmlformats.org/drawingml/2006/picture">
+                <pic:pic xmlns:pic="http://schemas.openxmlformats.org/drawingml/2006/picture">
+                  <pic:nvPicPr>
+                    <pic:cNvPr id="1666168845" name="Picture 1" descr="A screen shot of a computer&#10;&#10;Description automatically generated"/>
+                    <pic:cNvPicPr/>
+                  </pic:nvPicPr>
+                  <pic:blipFill>
+                    <a:blip r:embed="rId50"/>
+                    <a:stretch>
+                      <a:fillRect/>
+                    </a:stretch>
+                  </pic:blipFill>
+                  <pic:spPr>
+                    <a:xfrm>
+                      <a:off x="0" y="0"/>
+                      <a:ext cx="5944776" cy="3429679"/>
+                    </a:xfrm>
+                    <a:prstGeom prst="rect">
+                      <a:avLst/>
+                    </a:prstGeom>
+                  </pic:spPr>
+                </pic:pic>
+              </a:graphicData>
+            </a:graphic>
+          </wp:inline>
+        </w:drawing>
+      </w:r>
+    </w:p>
+    <w:p>
+      <w:pPr>
+        <w:rPr>
+          <w:rFonts w:asciiTheme="majorBidi" w:hAnsiTheme="majorBidi" w:cstheme="majorBidi"/>
+          <w:b/>
+          <w:bCs/>
+          <w:color w:val="002060"/>
+          <w:sz w:val="28"/>
+          <w:szCs w:val="28"/>
+          <w:u w:val="single"/>
+          <w:rtl/>
+        </w:rPr>
+      </w:pPr>
+      <w:r>
+        <w:rPr>
+          <w:rFonts w:asciiTheme="majorBidi" w:hAnsiTheme="majorBidi" w:cstheme="majorBidi"/>
+          <w:b/>
+          <w:bCs/>
+          <w:color w:val="002060"/>
+          <w:sz w:val="28"/>
+          <w:szCs w:val="28"/>
+          <w:u w:val="single"/>
+        </w:rPr>
+        <w:t>Modulated NBFM signal in Frequency Domain</w:t>
+      </w:r>
+      <w:r>
+        <w:rPr>
+          <w:rFonts w:asciiTheme="majorBidi" w:hAnsiTheme="majorBidi" w:cstheme="majorBidi"/>
+          <w:b/>
+          <w:bCs/>
+          <w:color w:val="002060"/>
+          <w:sz w:val="28"/>
+          <w:szCs w:val="28"/>
+          <w:u w:val="single"/>
+        </w:rPr>
+        <w:t>:</w:t>
+      </w:r>
+    </w:p>
+    <w:p>
+      <w:pPr>
+        <w:rPr>
+          <w:rFonts w:asciiTheme="majorBidi" w:hAnsiTheme="majorBidi" w:cstheme="majorBidi"/>
+          <w:b/>
+          <w:bCs/>
+          <w:sz w:val="24"/>
+          <w:szCs w:val="24"/>
+          <w:u w:val="single"/>
+          <w:rtl/>
+        </w:rPr>
+      </w:pPr>
+      <w:r>
+        <w:rPr>
+          <w:noProof/>
+          <w14:ligatures w14:val="standardContextual"/>
+        </w:rPr>
+        <w:drawing>
+          <wp:inline distT="0" distB="0" distL="0" distR="0" wp14:anchorId="67861837" wp14:editId="4174A0E5">
+            <wp:extent cx="5943600" cy="3943350"/>
+            <wp:effectExtent l="0" t="0" r="0" b="0"/>
+            <wp:docPr id="1977365186" name="Picture 1" descr="A screenshot of a computer&#10;&#10;Description automatically generated"/>
+            <wp:cNvGraphicFramePr>
+              <a:graphicFrameLocks xmlns:a="http://schemas.openxmlformats.org/drawingml/2006/main" noChangeAspect="1"/>
+            </wp:cNvGraphicFramePr>
+            <a:graphic xmlns:a="http://schemas.openxmlformats.org/drawingml/2006/main">
+              <a:graphicData uri="http://schemas.openxmlformats.org/drawingml/2006/picture">
+                <pic:pic xmlns:pic="http://schemas.openxmlformats.org/drawingml/2006/picture">
+                  <pic:nvPicPr>
+                    <pic:cNvPr id="1977365186" name="Picture 1" descr="A screenshot of a computer&#10;&#10;Description automatically generated"/>
+                    <pic:cNvPicPr/>
+                  </pic:nvPicPr>
+                  <pic:blipFill>
+                    <a:blip r:embed="rId51"/>
+                    <a:stretch>
+                      <a:fillRect/>
+                    </a:stretch>
+                  </pic:blipFill>
+                  <pic:spPr>
+                    <a:xfrm>
+                      <a:off x="0" y="0"/>
+                      <a:ext cx="5943600" cy="3943350"/>
+                    </a:xfrm>
+                    <a:prstGeom prst="rect">
+                      <a:avLst/>
+                    </a:prstGeom>
+                  </pic:spPr>
+                </pic:pic>
+              </a:graphicData>
+            </a:graphic>
+          </wp:inline>
+        </w:drawing>
+      </w:r>
+    </w:p>
+    <w:p>
+      <w:pPr>
+        <w:rPr>
+          <w:rFonts w:asciiTheme="majorBidi" w:hAnsiTheme="majorBidi" w:cstheme="majorBidi"/>
+          <w:b/>
+          <w:bCs/>
+          <w:sz w:val="24"/>
+          <w:szCs w:val="24"/>
+          <w:u w:val="single"/>
+        </w:rPr>
+      </w:pPr>
+      <w:r>
+        <w:rPr>
+          <w:rFonts w:asciiTheme="majorBidi" w:hAnsiTheme="majorBidi" w:cstheme="majorBidi"/>
+          <w:b/>
+          <w:bCs/>
+          <w:color w:val="002060"/>
+          <w:sz w:val="28"/>
+          <w:szCs w:val="28"/>
+          <w:u w:val="single"/>
+        </w:rPr>
+        <w:lastRenderedPageBreak/>
+        <w:t>Demodulated NBFM signal in Frequency Domain</w:t>
+      </w:r>
+      <w:r>
+        <w:rPr>
+          <w:rFonts w:asciiTheme="majorBidi" w:hAnsiTheme="majorBidi" w:cstheme="majorBidi"/>
+          <w:b/>
+          <w:bCs/>
+          <w:color w:val="002060"/>
+          <w:sz w:val="28"/>
+          <w:szCs w:val="28"/>
+          <w:u w:val="single"/>
+        </w:rPr>
+        <w:t>:</w:t>
+      </w:r>
+    </w:p>
+    <w:p>
+      <w:pPr>
+        <w:rPr>
+          <w:rFonts w:asciiTheme="majorBidi" w:hAnsiTheme="majorBidi" w:cstheme="majorBidi"/>
+          <w:b/>
+          <w:bCs/>
+          <w:sz w:val="24"/>
+          <w:szCs w:val="24"/>
+          <w:u w:val="single"/>
+          <w:rtl/>
+          <w:lang w:bidi="ar-EG"/>
+        </w:rPr>
+      </w:pPr>
+      <w:r>
+        <w:rPr>
+          <w:noProof/>
+          <w14:ligatures w14:val="standardContextual"/>
+        </w:rPr>
+        <w:drawing>
+          <wp:inline distT="0" distB="0" distL="0" distR="0" wp14:anchorId="1151ED18" wp14:editId="7AC811C6">
+            <wp:extent cx="5943600" cy="4102100"/>
+            <wp:effectExtent l="0" t="0" r="0" b="0"/>
+            <wp:docPr id="684025272" name="Picture 1" descr="A screen shot of a computer&#10;&#10;Description automatically generated"/>
+            <wp:cNvGraphicFramePr>
+              <a:graphicFrameLocks xmlns:a="http://schemas.openxmlformats.org/drawingml/2006/main" noChangeAspect="1"/>
+            </wp:cNvGraphicFramePr>
+            <a:graphic xmlns:a="http://schemas.openxmlformats.org/drawingml/2006/main">
+              <a:graphicData uri="http://schemas.openxmlformats.org/drawingml/2006/picture">
+                <pic:pic xmlns:pic="http://schemas.openxmlformats.org/drawingml/2006/picture">
+                  <pic:nvPicPr>
+                    <pic:cNvPr id="684025272" name="Picture 1" descr="A screen shot of a computer&#10;&#10;Description automatically generated"/>
+                    <pic:cNvPicPr/>
+                  </pic:nvPicPr>
+                  <pic:blipFill>
+                    <a:blip r:embed="rId52"/>
+                    <a:stretch>
+                      <a:fillRect/>
+                    </a:stretch>
+                  </pic:blipFill>
+                  <pic:spPr>
+                    <a:xfrm>
+                      <a:off x="0" y="0"/>
+                      <a:ext cx="5943600" cy="4102100"/>
+                    </a:xfrm>
+                    <a:prstGeom prst="rect">
+                      <a:avLst/>
+                    </a:prstGeom>
+                  </pic:spPr>
+                </pic:pic>
+              </a:graphicData>
+            </a:graphic>
+          </wp:inline>
+        </w:drawing>
+      </w:r>
     </w:p>
     <w:sectPr>
       <w:pgSz w:w="12240" w:h="15840"/>
@@ -4405,6 +6560,92 @@
     </w:lvl>
   </w:abstractNum>
   <w:abstractNum w:abstractNumId="5" w15:restartNumberingAfterBreak="0">
+    <w:nsid w:val="4CD55AC6"/>
+    <w:multiLevelType w:val="hybridMultilevel"/>
+    <w:tmpl w:val="4580B6F8"/>
+    <w:lvl w:ilvl="0" w:tplc="0409000F">
+      <w:start w:val="1"/>
+      <w:numFmt w:val="decimal"/>
+      <w:lvlText w:val="%1."/>
+      <w:lvlJc w:val="left"/>
+      <w:pPr>
+        <w:ind w:left="1440" w:hanging="360"/>
+      </w:pPr>
+    </w:lvl>
+    <w:lvl w:ilvl="1" w:tplc="04090019" w:tentative="1">
+      <w:start w:val="1"/>
+      <w:numFmt w:val="lowerLetter"/>
+      <w:lvlText w:val="%2."/>
+      <w:lvlJc w:val="left"/>
+      <w:pPr>
+        <w:ind w:left="2160" w:hanging="360"/>
+      </w:pPr>
+    </w:lvl>
+    <w:lvl w:ilvl="2" w:tplc="0409001B" w:tentative="1">
+      <w:start w:val="1"/>
+      <w:numFmt w:val="lowerRoman"/>
+      <w:lvlText w:val="%3."/>
+      <w:lvlJc w:val="right"/>
+      <w:pPr>
+        <w:ind w:left="2880" w:hanging="180"/>
+      </w:pPr>
+    </w:lvl>
+    <w:lvl w:ilvl="3" w:tplc="0409000F" w:tentative="1">
+      <w:start w:val="1"/>
+      <w:numFmt w:val="decimal"/>
+      <w:lvlText w:val="%4."/>
+      <w:lvlJc w:val="left"/>
+      <w:pPr>
+        <w:ind w:left="3600" w:hanging="360"/>
+      </w:pPr>
+    </w:lvl>
+    <w:lvl w:ilvl="4" w:tplc="04090019" w:tentative="1">
+      <w:start w:val="1"/>
+      <w:numFmt w:val="lowerLetter"/>
+      <w:lvlText w:val="%5."/>
+      <w:lvlJc w:val="left"/>
+      <w:pPr>
+        <w:ind w:left="4320" w:hanging="360"/>
+      </w:pPr>
+    </w:lvl>
+    <w:lvl w:ilvl="5" w:tplc="0409001B" w:tentative="1">
+      <w:start w:val="1"/>
+      <w:numFmt w:val="lowerRoman"/>
+      <w:lvlText w:val="%6."/>
+      <w:lvlJc w:val="right"/>
+      <w:pPr>
+        <w:ind w:left="5040" w:hanging="180"/>
+      </w:pPr>
+    </w:lvl>
+    <w:lvl w:ilvl="6" w:tplc="0409000F" w:tentative="1">
+      <w:start w:val="1"/>
+      <w:numFmt w:val="decimal"/>
+      <w:lvlText w:val="%7."/>
+      <w:lvlJc w:val="left"/>
+      <w:pPr>
+        <w:ind w:left="5760" w:hanging="360"/>
+      </w:pPr>
+    </w:lvl>
+    <w:lvl w:ilvl="7" w:tplc="04090019" w:tentative="1">
+      <w:start w:val="1"/>
+      <w:numFmt w:val="lowerLetter"/>
+      <w:lvlText w:val="%8."/>
+      <w:lvlJc w:val="left"/>
+      <w:pPr>
+        <w:ind w:left="6480" w:hanging="360"/>
+      </w:pPr>
+    </w:lvl>
+    <w:lvl w:ilvl="8" w:tplc="0409001B" w:tentative="1">
+      <w:start w:val="1"/>
+      <w:numFmt w:val="lowerRoman"/>
+      <w:lvlText w:val="%9."/>
+      <w:lvlJc w:val="right"/>
+      <w:pPr>
+        <w:ind w:left="7200" w:hanging="180"/>
+      </w:pPr>
+    </w:lvl>
+  </w:abstractNum>
+  <w:abstractNum w:abstractNumId="6" w15:restartNumberingAfterBreak="0">
     <w:nsid w:val="4F7F717D"/>
     <w:multiLevelType w:val="hybridMultilevel"/>
     <w:tmpl w:val="419200AA"/>
@@ -4517,11 +6758,191 @@
       </w:rPr>
     </w:lvl>
   </w:abstractNum>
-  <w:abstractNum w:abstractNumId="6" w15:restartNumberingAfterBreak="0">
+  <w:abstractNum w:abstractNumId="7" w15:restartNumberingAfterBreak="0">
+    <w:nsid w:val="60722F4D"/>
+    <w:multiLevelType w:val="hybridMultilevel"/>
+    <w:tmpl w:val="4628FF86"/>
+    <w:lvl w:ilvl="0" w:tplc="FFFFFFFF">
+      <w:start w:val="1"/>
+      <w:numFmt w:val="upperLetter"/>
+      <w:lvlText w:val="%1)"/>
+      <w:lvlJc w:val="left"/>
+      <w:pPr>
+        <w:ind w:left="1080" w:hanging="360"/>
+      </w:pPr>
+      <w:rPr>
+        <w:rFonts w:hint="default"/>
+      </w:rPr>
+    </w:lvl>
+    <w:lvl w:ilvl="1" w:tplc="FFFFFFFF" w:tentative="1">
+      <w:start w:val="1"/>
+      <w:numFmt w:val="lowerLetter"/>
+      <w:lvlText w:val="%2."/>
+      <w:lvlJc w:val="left"/>
+      <w:pPr>
+        <w:ind w:left="1800" w:hanging="360"/>
+      </w:pPr>
+    </w:lvl>
+    <w:lvl w:ilvl="2" w:tplc="FFFFFFFF" w:tentative="1">
+      <w:start w:val="1"/>
+      <w:numFmt w:val="lowerRoman"/>
+      <w:lvlText w:val="%3."/>
+      <w:lvlJc w:val="right"/>
+      <w:pPr>
+        <w:ind w:left="2520" w:hanging="180"/>
+      </w:pPr>
+    </w:lvl>
+    <w:lvl w:ilvl="3" w:tplc="FFFFFFFF" w:tentative="1">
+      <w:start w:val="1"/>
+      <w:numFmt w:val="decimal"/>
+      <w:lvlText w:val="%4."/>
+      <w:lvlJc w:val="left"/>
+      <w:pPr>
+        <w:ind w:left="3240" w:hanging="360"/>
+      </w:pPr>
+    </w:lvl>
+    <w:lvl w:ilvl="4" w:tplc="FFFFFFFF" w:tentative="1">
+      <w:start w:val="1"/>
+      <w:numFmt w:val="lowerLetter"/>
+      <w:lvlText w:val="%5."/>
+      <w:lvlJc w:val="left"/>
+      <w:pPr>
+        <w:ind w:left="3960" w:hanging="360"/>
+      </w:pPr>
+    </w:lvl>
+    <w:lvl w:ilvl="5" w:tplc="FFFFFFFF" w:tentative="1">
+      <w:start w:val="1"/>
+      <w:numFmt w:val="lowerRoman"/>
+      <w:lvlText w:val="%6."/>
+      <w:lvlJc w:val="right"/>
+      <w:pPr>
+        <w:ind w:left="4680" w:hanging="180"/>
+      </w:pPr>
+    </w:lvl>
+    <w:lvl w:ilvl="6" w:tplc="FFFFFFFF" w:tentative="1">
+      <w:start w:val="1"/>
+      <w:numFmt w:val="decimal"/>
+      <w:lvlText w:val="%7."/>
+      <w:lvlJc w:val="left"/>
+      <w:pPr>
+        <w:ind w:left="5400" w:hanging="360"/>
+      </w:pPr>
+    </w:lvl>
+    <w:lvl w:ilvl="7" w:tplc="FFFFFFFF" w:tentative="1">
+      <w:start w:val="1"/>
+      <w:numFmt w:val="lowerLetter"/>
+      <w:lvlText w:val="%8."/>
+      <w:lvlJc w:val="left"/>
+      <w:pPr>
+        <w:ind w:left="6120" w:hanging="360"/>
+      </w:pPr>
+    </w:lvl>
+    <w:lvl w:ilvl="8" w:tplc="FFFFFFFF" w:tentative="1">
+      <w:start w:val="1"/>
+      <w:numFmt w:val="lowerRoman"/>
+      <w:lvlText w:val="%9."/>
+      <w:lvlJc w:val="right"/>
+      <w:pPr>
+        <w:ind w:left="6840" w:hanging="180"/>
+      </w:pPr>
+    </w:lvl>
+  </w:abstractNum>
+  <w:abstractNum w:abstractNumId="8" w15:restartNumberingAfterBreak="0">
+    <w:nsid w:val="607F3DD0"/>
+    <w:multiLevelType w:val="hybridMultilevel"/>
+    <w:tmpl w:val="A6A45276"/>
+    <w:lvl w:ilvl="0" w:tplc="F412EFD8">
+      <w:start w:val="1"/>
+      <w:numFmt w:val="upperLetter"/>
+      <w:lvlText w:val="%1)"/>
+      <w:lvlJc w:val="left"/>
+      <w:pPr>
+        <w:ind w:left="1080" w:hanging="360"/>
+      </w:pPr>
+      <w:rPr>
+        <w:rFonts w:hint="default"/>
+        <w:sz w:val="28"/>
+        <w:szCs w:val="28"/>
+      </w:rPr>
+    </w:lvl>
+    <w:lvl w:ilvl="1" w:tplc="FFFFFFFF" w:tentative="1">
+      <w:start w:val="1"/>
+      <w:numFmt w:val="lowerLetter"/>
+      <w:lvlText w:val="%2."/>
+      <w:lvlJc w:val="left"/>
+      <w:pPr>
+        <w:ind w:left="1800" w:hanging="360"/>
+      </w:pPr>
+    </w:lvl>
+    <w:lvl w:ilvl="2" w:tplc="FFFFFFFF" w:tentative="1">
+      <w:start w:val="1"/>
+      <w:numFmt w:val="lowerRoman"/>
+      <w:lvlText w:val="%3."/>
+      <w:lvlJc w:val="right"/>
+      <w:pPr>
+        <w:ind w:left="2520" w:hanging="180"/>
+      </w:pPr>
+    </w:lvl>
+    <w:lvl w:ilvl="3" w:tplc="FFFFFFFF" w:tentative="1">
+      <w:start w:val="1"/>
+      <w:numFmt w:val="decimal"/>
+      <w:lvlText w:val="%4."/>
+      <w:lvlJc w:val="left"/>
+      <w:pPr>
+        <w:ind w:left="3240" w:hanging="360"/>
+      </w:pPr>
+    </w:lvl>
+    <w:lvl w:ilvl="4" w:tplc="FFFFFFFF" w:tentative="1">
+      <w:start w:val="1"/>
+      <w:numFmt w:val="lowerLetter"/>
+      <w:lvlText w:val="%5."/>
+      <w:lvlJc w:val="left"/>
+      <w:pPr>
+        <w:ind w:left="3960" w:hanging="360"/>
+      </w:pPr>
+    </w:lvl>
+    <w:lvl w:ilvl="5" w:tplc="FFFFFFFF" w:tentative="1">
+      <w:start w:val="1"/>
+      <w:numFmt w:val="lowerRoman"/>
+      <w:lvlText w:val="%6."/>
+      <w:lvlJc w:val="right"/>
+      <w:pPr>
+        <w:ind w:left="4680" w:hanging="180"/>
+      </w:pPr>
+    </w:lvl>
+    <w:lvl w:ilvl="6" w:tplc="FFFFFFFF" w:tentative="1">
+      <w:start w:val="1"/>
+      <w:numFmt w:val="decimal"/>
+      <w:lvlText w:val="%7."/>
+      <w:lvlJc w:val="left"/>
+      <w:pPr>
+        <w:ind w:left="5400" w:hanging="360"/>
+      </w:pPr>
+    </w:lvl>
+    <w:lvl w:ilvl="7" w:tplc="FFFFFFFF" w:tentative="1">
+      <w:start w:val="1"/>
+      <w:numFmt w:val="lowerLetter"/>
+      <w:lvlText w:val="%8."/>
+      <w:lvlJc w:val="left"/>
+      <w:pPr>
+        <w:ind w:left="6120" w:hanging="360"/>
+      </w:pPr>
+    </w:lvl>
+    <w:lvl w:ilvl="8" w:tplc="FFFFFFFF" w:tentative="1">
+      <w:start w:val="1"/>
+      <w:numFmt w:val="lowerRoman"/>
+      <w:lvlText w:val="%9."/>
+      <w:lvlJc w:val="right"/>
+      <w:pPr>
+        <w:ind w:left="6840" w:hanging="180"/>
+      </w:pPr>
+    </w:lvl>
+  </w:abstractNum>
+  <w:abstractNum w:abstractNumId="9" w15:restartNumberingAfterBreak="0">
     <w:nsid w:val="7E362969"/>
     <w:multiLevelType w:val="hybridMultilevel"/>
-    <w:tmpl w:val="CFE637BA"/>
-    <w:lvl w:ilvl="0" w:tplc="D97ABE02">
+    <w:tmpl w:val="B2DAEEC0"/>
+    <w:lvl w:ilvl="0" w:tplc="D24669E0">
       <w:start w:val="1"/>
       <w:numFmt w:val="upperLetter"/>
       <w:lvlText w:val="%1)"/>
@@ -4610,7 +7031,7 @@
     <w:abstractNumId w:val="1"/>
   </w:num>
   <w:num w:numId="2" w16cid:durableId="1344891342">
-    <w:abstractNumId w:val="5"/>
+    <w:abstractNumId w:val="6"/>
   </w:num>
   <w:num w:numId="3" w16cid:durableId="1156796441">
     <w:abstractNumId w:val="2"/>
@@ -4622,10 +7043,19 @@
     <w:abstractNumId w:val="0"/>
   </w:num>
   <w:num w:numId="6" w16cid:durableId="878980581">
-    <w:abstractNumId w:val="6"/>
+    <w:abstractNumId w:val="9"/>
   </w:num>
   <w:num w:numId="7" w16cid:durableId="942305701">
     <w:abstractNumId w:val="4"/>
+  </w:num>
+  <w:num w:numId="8" w16cid:durableId="974867706">
+    <w:abstractNumId w:val="5"/>
+  </w:num>
+  <w:num w:numId="9" w16cid:durableId="1561405294">
+    <w:abstractNumId w:val="7"/>
+  </w:num>
+  <w:num w:numId="10" w16cid:durableId="86119427">
+    <w:abstractNumId w:val="8"/>
   </w:num>
 </w:numbering>
 </file>
@@ -5030,7 +7460,7 @@
   <w:style w:type="paragraph" w:default="1" w:styleId="Normal">
     <w:name w:val="Normal"/>
     <w:qFormat/>
-    <w:rsid w:val="00384EBC"/>
+    <w:rsid w:val="007A124B"/>
     <w:pPr>
       <w:spacing w:line="254" w:lineRule="auto"/>
     </w:pPr>

</xml_diff>